<commit_message>
Video 13 done Third push
</commit_message>
<xml_diff>
--- a/Tasks in ecommerce.docx
+++ b/Tasks in ecommerce.docx
@@ -774,22 +774,272 @@
         <w:rPr>
           <w:rFonts w:ascii="Arial" w:hAnsi="Arial" w:cs="Arial"/>
           <w:color w:val="030303"/>
-          <w:sz w:val="28"/>
-          <w:szCs w:val="28"/>
+          <w:sz w:val="21"/>
+          <w:szCs w:val="21"/>
+          <w:shd w:val="clear" w:color="auto" w:fill="F9F9F9"/>
+        </w:rPr>
+      </w:pPr>
+      <w:r>
+        <w:rPr>
+          <w:rFonts w:ascii="Arial" w:hAnsi="Arial" w:cs="Arial"/>
+          <w:color w:val="030303"/>
+          <w:sz w:val="21"/>
+          <w:szCs w:val="21"/>
+          <w:shd w:val="clear" w:color="auto" w:fill="F9F9F9"/>
+        </w:rPr>
+        <w:t>Making Shop Page Products Dynamic</w:t>
+      </w:r>
+    </w:p>
+    <w:p>
+      <w:pPr>
+        <w:shd w:val="clear" w:color="auto" w:fill="F9F9F9"/>
+        <w:spacing w:after="0" w:line="240" w:lineRule="auto"/>
+        <w:outlineLvl w:val="0"/>
+        <w:rPr>
+          <w:rFonts w:ascii="Arial" w:hAnsi="Arial" w:cs="Arial"/>
+          <w:color w:val="030303"/>
+          <w:sz w:val="21"/>
+          <w:szCs w:val="21"/>
+          <w:shd w:val="clear" w:color="auto" w:fill="F9F9F9"/>
+        </w:rPr>
+      </w:pPr>
+    </w:p>
+    <w:p>
+      <w:pPr>
+        <w:shd w:val="clear" w:color="auto" w:fill="F9F9F9"/>
+        <w:spacing w:after="0" w:line="240" w:lineRule="auto"/>
+        <w:outlineLvl w:val="0"/>
+        <w:rPr>
+          <w:rFonts w:ascii="Arial" w:hAnsi="Arial" w:cs="Arial"/>
+          <w:color w:val="030303"/>
+          <w:sz w:val="21"/>
+          <w:szCs w:val="21"/>
+          <w:shd w:val="clear" w:color="auto" w:fill="F9F9F9"/>
+        </w:rPr>
+      </w:pPr>
+      <w:r>
+        <w:rPr>
+          <w:rFonts w:ascii="Arial" w:hAnsi="Arial" w:cs="Arial"/>
+          <w:color w:val="030303"/>
+          <w:sz w:val="21"/>
+          <w:szCs w:val="21"/>
+          <w:shd w:val="clear" w:color="auto" w:fill="F9F9F9"/>
+        </w:rPr>
+        <w:t>From 7 to 12 missing classes.</w:t>
+      </w:r>
+    </w:p>
+    <w:p>
+      <w:pPr>
+        <w:shd w:val="clear" w:color="auto" w:fill="F9F9F9"/>
+        <w:spacing w:after="0" w:line="240" w:lineRule="auto"/>
+        <w:outlineLvl w:val="0"/>
+        <w:rPr>
+          <w:rFonts w:ascii="Arial" w:hAnsi="Arial" w:cs="Arial"/>
+          <w:color w:val="030303"/>
+          <w:sz w:val="21"/>
+          <w:szCs w:val="21"/>
+          <w:shd w:val="clear" w:color="auto" w:fill="F9F9F9"/>
+        </w:rPr>
+      </w:pPr>
+    </w:p>
+    <w:p>
+      <w:pPr>
+        <w:shd w:val="clear" w:color="auto" w:fill="F9F9F9"/>
+        <w:spacing w:after="0" w:line="240" w:lineRule="auto"/>
+        <w:outlineLvl w:val="0"/>
+        <w:rPr>
+          <w:rFonts w:ascii="Arial" w:hAnsi="Arial" w:cs="Arial"/>
+          <w:color w:val="030303"/>
+          <w:sz w:val="32"/>
+          <w:szCs w:val="32"/>
+          <w:shd w:val="clear" w:color="auto" w:fill="F9F9F9"/>
+        </w:rPr>
+      </w:pPr>
+      <w:r>
+        <w:rPr>
+          <w:rFonts w:ascii="Arial" w:hAnsi="Arial" w:cs="Arial"/>
+          <w:color w:val="030303"/>
+          <w:sz w:val="32"/>
+          <w:szCs w:val="32"/>
+          <w:shd w:val="clear" w:color="auto" w:fill="F9F9F9"/>
+        </w:rPr>
+        <w:t>Admin Category Page?</w:t>
+      </w:r>
+    </w:p>
+    <w:p>
+      <w:pPr>
+        <w:shd w:val="clear" w:color="auto" w:fill="F9F9F9"/>
+        <w:spacing w:after="0" w:line="240" w:lineRule="auto"/>
+        <w:outlineLvl w:val="0"/>
+        <w:rPr>
+          <w:rFonts w:ascii="Arial" w:hAnsi="Arial" w:cs="Arial"/>
+          <w:color w:val="030303"/>
+          <w:sz w:val="21"/>
+          <w:szCs w:val="21"/>
+          <w:shd w:val="clear" w:color="auto" w:fill="F9F9F9"/>
+        </w:rPr>
+      </w:pPr>
+      <w:proofErr w:type="gramStart"/>
+      <w:r>
+        <w:rPr>
+          <w:rFonts w:ascii="Arial" w:hAnsi="Arial" w:cs="Arial"/>
+          <w:color w:val="030303"/>
+          <w:sz w:val="21"/>
+          <w:szCs w:val="21"/>
+          <w:shd w:val="clear" w:color="auto" w:fill="F9F9F9"/>
+        </w:rPr>
+        <w:t>1.How</w:t>
+      </w:r>
+      <w:proofErr w:type="gramEnd"/>
+      <w:r>
+        <w:rPr>
+          <w:rFonts w:ascii="Arial" w:hAnsi="Arial" w:cs="Arial"/>
+          <w:color w:val="030303"/>
+          <w:sz w:val="21"/>
+          <w:szCs w:val="21"/>
+          <w:shd w:val="clear" w:color="auto" w:fill="F9F9F9"/>
+        </w:rPr>
+        <w:t xml:space="preserve"> to create categories page for admin in </w:t>
+      </w:r>
+      <w:proofErr w:type="spellStart"/>
+      <w:r>
+        <w:rPr>
+          <w:rFonts w:ascii="Arial" w:hAnsi="Arial" w:cs="Arial"/>
+          <w:color w:val="030303"/>
+          <w:sz w:val="21"/>
+          <w:szCs w:val="21"/>
+          <w:shd w:val="clear" w:color="auto" w:fill="F9F9F9"/>
+        </w:rPr>
+        <w:t>laravel</w:t>
+      </w:r>
+      <w:proofErr w:type="spellEnd"/>
+      <w:r>
+        <w:rPr>
+          <w:rFonts w:ascii="Arial" w:hAnsi="Arial" w:cs="Arial"/>
+          <w:color w:val="030303"/>
+          <w:sz w:val="21"/>
+          <w:szCs w:val="21"/>
+          <w:shd w:val="clear" w:color="auto" w:fill="F9F9F9"/>
+        </w:rPr>
+        <w:t xml:space="preserve"> 8 ecommerce?</w:t>
+      </w:r>
+    </w:p>
+    <w:p>
+      <w:pPr>
+        <w:shd w:val="clear" w:color="auto" w:fill="F9F9F9"/>
+        <w:spacing w:after="0" w:line="240" w:lineRule="auto"/>
+        <w:outlineLvl w:val="0"/>
+        <w:rPr>
+          <w:rFonts w:ascii="Arial" w:hAnsi="Arial" w:cs="Arial"/>
+          <w:color w:val="030303"/>
+          <w:sz w:val="21"/>
+          <w:szCs w:val="21"/>
+          <w:shd w:val="clear" w:color="auto" w:fill="F9F9F9"/>
+        </w:rPr>
+      </w:pPr>
+      <w:proofErr w:type="gramStart"/>
+      <w:r>
+        <w:rPr>
+          <w:rFonts w:ascii="Arial" w:hAnsi="Arial" w:cs="Arial"/>
+          <w:color w:val="030303"/>
+          <w:sz w:val="21"/>
+          <w:szCs w:val="21"/>
+          <w:shd w:val="clear" w:color="auto" w:fill="F9F9F9"/>
+        </w:rPr>
+        <w:t>2.How</w:t>
+      </w:r>
+      <w:proofErr w:type="gramEnd"/>
+      <w:r>
+        <w:rPr>
+          <w:rFonts w:ascii="Arial" w:hAnsi="Arial" w:cs="Arial"/>
+          <w:color w:val="030303"/>
+          <w:sz w:val="21"/>
+          <w:szCs w:val="21"/>
+          <w:shd w:val="clear" w:color="auto" w:fill="F9F9F9"/>
+        </w:rPr>
+        <w:t xml:space="preserve"> to fetch categories in </w:t>
+      </w:r>
+      <w:proofErr w:type="spellStart"/>
+      <w:r>
+        <w:rPr>
+          <w:rFonts w:ascii="Arial" w:hAnsi="Arial" w:cs="Arial"/>
+          <w:color w:val="030303"/>
+          <w:sz w:val="21"/>
+          <w:szCs w:val="21"/>
+          <w:shd w:val="clear" w:color="auto" w:fill="F9F9F9"/>
+        </w:rPr>
+        <w:t>laravel</w:t>
+      </w:r>
+      <w:proofErr w:type="spellEnd"/>
+      <w:r>
+        <w:rPr>
+          <w:rFonts w:ascii="Arial" w:hAnsi="Arial" w:cs="Arial"/>
+          <w:color w:val="030303"/>
+          <w:sz w:val="21"/>
+          <w:szCs w:val="21"/>
+          <w:shd w:val="clear" w:color="auto" w:fill="F9F9F9"/>
+        </w:rPr>
+        <w:t xml:space="preserve"> 8 ecommerce?</w:t>
+      </w:r>
+    </w:p>
+    <w:p>
+      <w:pPr>
+        <w:shd w:val="clear" w:color="auto" w:fill="F9F9F9"/>
+        <w:spacing w:after="0" w:line="240" w:lineRule="auto"/>
+        <w:outlineLvl w:val="0"/>
+        <w:rPr>
+          <w:rFonts w:ascii="Arial" w:hAnsi="Arial" w:cs="Arial"/>
+          <w:color w:val="030303"/>
+          <w:sz w:val="32"/>
+          <w:szCs w:val="32"/>
           <w:shd w:val="clear" w:color="auto" w:fill="F9F9F9"/>
         </w:rPr>
       </w:pPr>
       <w:bookmarkStart w:id="0" w:name="_GoBack"/>
       <w:bookmarkEnd w:id="0"/>
-      <w:r>
-        <w:rPr>
-          <w:rFonts w:ascii="Arial" w:hAnsi="Arial" w:cs="Arial"/>
-          <w:color w:val="030303"/>
-          <w:sz w:val="21"/>
-          <w:szCs w:val="21"/>
-          <w:shd w:val="clear" w:color="auto" w:fill="F9F9F9"/>
-        </w:rPr>
-        <w:t>Making Shop Page Products Dynamic</w:t>
+      <w:proofErr w:type="gramStart"/>
+      <w:r>
+        <w:rPr>
+          <w:rFonts w:ascii="Arial" w:hAnsi="Arial" w:cs="Arial"/>
+          <w:color w:val="030303"/>
+          <w:sz w:val="21"/>
+          <w:szCs w:val="21"/>
+          <w:shd w:val="clear" w:color="auto" w:fill="F9F9F9"/>
+        </w:rPr>
+        <w:t>3.What</w:t>
+      </w:r>
+      <w:proofErr w:type="gramEnd"/>
+      <w:r>
+        <w:rPr>
+          <w:rFonts w:ascii="Arial" w:hAnsi="Arial" w:cs="Arial"/>
+          <w:color w:val="030303"/>
+          <w:sz w:val="21"/>
+          <w:szCs w:val="21"/>
+          <w:shd w:val="clear" w:color="auto" w:fill="F9F9F9"/>
+        </w:rPr>
+        <w:t xml:space="preserve"> are the steps for creating categories page in </w:t>
+      </w:r>
+      <w:proofErr w:type="spellStart"/>
+      <w:r>
+        <w:rPr>
+          <w:rFonts w:ascii="Arial" w:hAnsi="Arial" w:cs="Arial"/>
+          <w:color w:val="030303"/>
+          <w:sz w:val="21"/>
+          <w:szCs w:val="21"/>
+          <w:shd w:val="clear" w:color="auto" w:fill="F9F9F9"/>
+        </w:rPr>
+        <w:t>laravel</w:t>
+      </w:r>
+      <w:proofErr w:type="spellEnd"/>
+      <w:r>
+        <w:rPr>
+          <w:rFonts w:ascii="Arial" w:hAnsi="Arial" w:cs="Arial"/>
+          <w:color w:val="030303"/>
+          <w:sz w:val="21"/>
+          <w:szCs w:val="21"/>
+          <w:shd w:val="clear" w:color="auto" w:fill="F9F9F9"/>
+        </w:rPr>
+        <w:t xml:space="preserve"> 8 ecommerce?</w:t>
       </w:r>
     </w:p>
     <w:p>

</xml_diff>

<commit_message>
Video 14 done Admin Add New Category
</commit_message>
<xml_diff>
--- a/Tasks in ecommerce.docx
+++ b/Tasks in ecommerce.docx
@@ -995,141 +995,693 @@
           <w:shd w:val="clear" w:color="auto" w:fill="F9F9F9"/>
         </w:rPr>
       </w:pPr>
+      <w:proofErr w:type="gramStart"/>
+      <w:r>
+        <w:rPr>
+          <w:rFonts w:ascii="Arial" w:hAnsi="Arial" w:cs="Arial"/>
+          <w:color w:val="030303"/>
+          <w:sz w:val="21"/>
+          <w:szCs w:val="21"/>
+          <w:shd w:val="clear" w:color="auto" w:fill="F9F9F9"/>
+        </w:rPr>
+        <w:t>3.What</w:t>
+      </w:r>
+      <w:proofErr w:type="gramEnd"/>
+      <w:r>
+        <w:rPr>
+          <w:rFonts w:ascii="Arial" w:hAnsi="Arial" w:cs="Arial"/>
+          <w:color w:val="030303"/>
+          <w:sz w:val="21"/>
+          <w:szCs w:val="21"/>
+          <w:shd w:val="clear" w:color="auto" w:fill="F9F9F9"/>
+        </w:rPr>
+        <w:t xml:space="preserve"> are the steps for creating categories page in </w:t>
+      </w:r>
+      <w:proofErr w:type="spellStart"/>
+      <w:r>
+        <w:rPr>
+          <w:rFonts w:ascii="Arial" w:hAnsi="Arial" w:cs="Arial"/>
+          <w:color w:val="030303"/>
+          <w:sz w:val="21"/>
+          <w:szCs w:val="21"/>
+          <w:shd w:val="clear" w:color="auto" w:fill="F9F9F9"/>
+        </w:rPr>
+        <w:t>laravel</w:t>
+      </w:r>
+      <w:proofErr w:type="spellEnd"/>
+      <w:r>
+        <w:rPr>
+          <w:rFonts w:ascii="Arial" w:hAnsi="Arial" w:cs="Arial"/>
+          <w:color w:val="030303"/>
+          <w:sz w:val="21"/>
+          <w:szCs w:val="21"/>
+          <w:shd w:val="clear" w:color="auto" w:fill="F9F9F9"/>
+        </w:rPr>
+        <w:t xml:space="preserve"> 8 ecommerce?</w:t>
+      </w:r>
+    </w:p>
+    <w:p>
+      <w:pPr>
+        <w:shd w:val="clear" w:color="auto" w:fill="F9F9F9"/>
+        <w:spacing w:after="0" w:line="240" w:lineRule="auto"/>
+        <w:outlineLvl w:val="0"/>
+        <w:rPr>
+          <w:rFonts w:ascii="Arial" w:hAnsi="Arial" w:cs="Arial"/>
+          <w:color w:val="030303"/>
+          <w:sz w:val="28"/>
+          <w:szCs w:val="28"/>
+          <w:shd w:val="clear" w:color="auto" w:fill="F9F9F9"/>
+        </w:rPr>
+      </w:pPr>
+    </w:p>
+    <w:p>
+      <w:pPr>
+        <w:shd w:val="clear" w:color="auto" w:fill="F9F9F9"/>
+        <w:spacing w:after="0" w:line="240" w:lineRule="auto"/>
+        <w:outlineLvl w:val="0"/>
+        <w:rPr>
+          <w:rFonts w:ascii="Arial" w:hAnsi="Arial" w:cs="Arial"/>
+          <w:color w:val="030303"/>
+          <w:sz w:val="28"/>
+          <w:szCs w:val="28"/>
+          <w:shd w:val="clear" w:color="auto" w:fill="F9F9F9"/>
+        </w:rPr>
+      </w:pPr>
+    </w:p>
+    <w:p>
+      <w:pPr>
+        <w:shd w:val="clear" w:color="auto" w:fill="F9F9F9"/>
+        <w:spacing w:after="0" w:line="240" w:lineRule="auto"/>
+        <w:outlineLvl w:val="0"/>
+        <w:rPr>
+          <w:rFonts w:ascii="Arial" w:eastAsia="Times New Roman" w:hAnsi="Arial" w:cs="Arial"/>
+          <w:kern w:val="36"/>
+          <w:sz w:val="28"/>
+          <w:szCs w:val="28"/>
+        </w:rPr>
+      </w:pPr>
+    </w:p>
+    <w:p>
+      <w:pPr>
+        <w:shd w:val="clear" w:color="auto" w:fill="F9F9F9"/>
+        <w:spacing w:after="0" w:line="240" w:lineRule="auto"/>
+        <w:outlineLvl w:val="0"/>
+        <w:rPr>
+          <w:rFonts w:ascii="Arial" w:eastAsia="Times New Roman" w:hAnsi="Arial" w:cs="Arial"/>
+          <w:kern w:val="36"/>
+          <w:sz w:val="28"/>
+          <w:szCs w:val="28"/>
+        </w:rPr>
+      </w:pPr>
+    </w:p>
+    <w:p>
+      <w:pPr>
+        <w:shd w:val="clear" w:color="auto" w:fill="F9F9F9"/>
+        <w:spacing w:after="0" w:line="240" w:lineRule="auto"/>
+        <w:outlineLvl w:val="0"/>
+        <w:rPr>
+          <w:rFonts w:ascii="Arial" w:eastAsia="Times New Roman" w:hAnsi="Arial" w:cs="Arial"/>
+          <w:kern w:val="36"/>
+        </w:rPr>
+      </w:pPr>
+    </w:p>
+    <w:p>
+      <w:pPr>
+        <w:shd w:val="clear" w:color="auto" w:fill="F9F9F9"/>
+        <w:spacing w:after="0" w:line="240" w:lineRule="auto"/>
+        <w:outlineLvl w:val="0"/>
+        <w:rPr>
+          <w:rFonts w:ascii="Arial" w:eastAsia="Times New Roman" w:hAnsi="Arial" w:cs="Arial"/>
+          <w:kern w:val="36"/>
+        </w:rPr>
+      </w:pPr>
+    </w:p>
+    <w:p>
+      <w:pPr>
+        <w:pStyle w:val="Heading1"/>
+        <w:shd w:val="clear" w:color="auto" w:fill="F9F9F9"/>
+        <w:spacing w:before="0" w:beforeAutospacing="0" w:after="0" w:afterAutospacing="0"/>
+        <w:rPr>
+          <w:rFonts w:ascii="Arial" w:hAnsi="Arial" w:cs="Arial"/>
+          <w:color w:val="030303"/>
+        </w:rPr>
+      </w:pPr>
+    </w:p>
+    <w:p>
+      <w:pPr>
+        <w:pStyle w:val="Heading1"/>
+        <w:shd w:val="clear" w:color="auto" w:fill="F9F9F9"/>
+        <w:spacing w:before="0" w:beforeAutospacing="0" w:after="0" w:afterAutospacing="0"/>
+        <w:rPr>
+          <w:rFonts w:ascii="Arial" w:hAnsi="Arial" w:cs="Arial"/>
+          <w:color w:val="030303"/>
+        </w:rPr>
+      </w:pPr>
+      <w:r>
+        <w:rPr>
+          <w:rFonts w:ascii="Arial" w:hAnsi="Arial" w:cs="Arial"/>
+          <w:color w:val="030303"/>
+        </w:rPr>
+        <w:t>Admin Add New Category</w:t>
+      </w:r>
+      <w:r>
+        <w:rPr>
+          <w:rFonts w:ascii="Arial" w:hAnsi="Arial" w:cs="Arial"/>
+          <w:color w:val="030303"/>
+        </w:rPr>
+        <w:t>?</w:t>
+      </w:r>
+    </w:p>
+    <w:p>
+      <w:pPr>
+        <w:shd w:val="clear" w:color="auto" w:fill="F9F9F9"/>
+        <w:spacing w:after="0" w:line="240" w:lineRule="auto"/>
+        <w:outlineLvl w:val="0"/>
+        <w:rPr>
+          <w:rFonts w:ascii="Arial" w:hAnsi="Arial" w:cs="Arial"/>
+          <w:color w:val="030303"/>
+          <w:sz w:val="21"/>
+          <w:szCs w:val="21"/>
+          <w:shd w:val="clear" w:color="auto" w:fill="F9F9F9"/>
+        </w:rPr>
+      </w:pPr>
+    </w:p>
+    <w:p>
+      <w:pPr>
+        <w:shd w:val="clear" w:color="auto" w:fill="F9F9F9"/>
+        <w:spacing w:after="0" w:line="240" w:lineRule="auto"/>
+        <w:outlineLvl w:val="0"/>
+        <w:rPr>
+          <w:rFonts w:ascii="Arial" w:hAnsi="Arial" w:cs="Arial"/>
+          <w:color w:val="030303"/>
+          <w:sz w:val="21"/>
+          <w:szCs w:val="21"/>
+          <w:shd w:val="clear" w:color="auto" w:fill="F9F9F9"/>
+        </w:rPr>
+      </w:pPr>
+    </w:p>
+    <w:p>
+      <w:pPr>
+        <w:shd w:val="clear" w:color="auto" w:fill="F9F9F9"/>
+        <w:spacing w:after="0" w:line="240" w:lineRule="auto"/>
+        <w:outlineLvl w:val="0"/>
+        <w:rPr>
+          <w:rFonts w:ascii="Arial" w:hAnsi="Arial" w:cs="Arial"/>
+          <w:color w:val="030303"/>
+          <w:sz w:val="21"/>
+          <w:szCs w:val="21"/>
+          <w:shd w:val="clear" w:color="auto" w:fill="F9F9F9"/>
+        </w:rPr>
+      </w:pPr>
+      <w:r>
+        <w:rPr>
+          <w:rFonts w:ascii="Arial" w:hAnsi="Arial" w:cs="Arial"/>
+          <w:color w:val="030303"/>
+          <w:sz w:val="21"/>
+          <w:szCs w:val="21"/>
+          <w:shd w:val="clear" w:color="auto" w:fill="F9F9F9"/>
+        </w:rPr>
+        <w:t>How to add new cat</w:t>
+      </w:r>
+      <w:r>
+        <w:rPr>
+          <w:rFonts w:ascii="Arial" w:hAnsi="Arial" w:cs="Arial"/>
+          <w:color w:val="030303"/>
+          <w:sz w:val="21"/>
+          <w:szCs w:val="21"/>
+          <w:shd w:val="clear" w:color="auto" w:fill="F9F9F9"/>
+        </w:rPr>
+        <w:t xml:space="preserve">egory in </w:t>
+      </w:r>
+      <w:proofErr w:type="spellStart"/>
+      <w:r>
+        <w:rPr>
+          <w:rFonts w:ascii="Arial" w:hAnsi="Arial" w:cs="Arial"/>
+          <w:color w:val="030303"/>
+          <w:sz w:val="21"/>
+          <w:szCs w:val="21"/>
+          <w:shd w:val="clear" w:color="auto" w:fill="F9F9F9"/>
+        </w:rPr>
+        <w:t>laravel</w:t>
+      </w:r>
+      <w:proofErr w:type="spellEnd"/>
+      <w:r>
+        <w:rPr>
+          <w:rFonts w:ascii="Arial" w:hAnsi="Arial" w:cs="Arial"/>
+          <w:color w:val="030303"/>
+          <w:sz w:val="21"/>
+          <w:szCs w:val="21"/>
+          <w:shd w:val="clear" w:color="auto" w:fill="F9F9F9"/>
+        </w:rPr>
+        <w:t xml:space="preserve"> 8 ecommerce?</w:t>
+      </w:r>
+    </w:p>
+    <w:p>
+      <w:pPr>
+        <w:shd w:val="clear" w:color="auto" w:fill="F9F9F9"/>
+        <w:spacing w:after="0" w:line="240" w:lineRule="auto"/>
+        <w:outlineLvl w:val="0"/>
+        <w:rPr>
+          <w:rFonts w:ascii="Arial" w:hAnsi="Arial" w:cs="Arial"/>
+          <w:color w:val="FF0000"/>
+          <w:sz w:val="21"/>
+          <w:szCs w:val="21"/>
+          <w:shd w:val="clear" w:color="auto" w:fill="F9F9F9"/>
+        </w:rPr>
+      </w:pPr>
+      <w:r>
+        <w:rPr>
+          <w:rFonts w:ascii="Arial" w:hAnsi="Arial" w:cs="Arial"/>
+          <w:color w:val="FF0000"/>
+          <w:sz w:val="21"/>
+          <w:szCs w:val="21"/>
+          <w:shd w:val="clear" w:color="auto" w:fill="F9F9F9"/>
+        </w:rPr>
+        <w:t xml:space="preserve">To add new category in </w:t>
+      </w:r>
+      <w:proofErr w:type="spellStart"/>
+      <w:r>
+        <w:rPr>
+          <w:rFonts w:ascii="Arial" w:hAnsi="Arial" w:cs="Arial"/>
+          <w:color w:val="FF0000"/>
+          <w:sz w:val="21"/>
+          <w:szCs w:val="21"/>
+          <w:shd w:val="clear" w:color="auto" w:fill="F9F9F9"/>
+        </w:rPr>
+        <w:t>laravel</w:t>
+      </w:r>
+      <w:proofErr w:type="spellEnd"/>
+      <w:r>
+        <w:rPr>
+          <w:rFonts w:ascii="Arial" w:hAnsi="Arial" w:cs="Arial"/>
+          <w:color w:val="FF0000"/>
+          <w:sz w:val="21"/>
+          <w:szCs w:val="21"/>
+          <w:shd w:val="clear" w:color="auto" w:fill="F9F9F9"/>
+        </w:rPr>
+        <w:t xml:space="preserve"> first create component, then require to set routing for the component</w:t>
+      </w:r>
+      <w:r>
+        <w:rPr>
+          <w:rFonts w:ascii="Arial" w:hAnsi="Arial" w:cs="Arial"/>
+          <w:color w:val="FF0000"/>
+          <w:sz w:val="21"/>
+          <w:szCs w:val="21"/>
+          <w:shd w:val="clear" w:color="auto" w:fill="F9F9F9"/>
+        </w:rPr>
+        <w:t>.</w:t>
+      </w:r>
+    </w:p>
+    <w:p>
+      <w:pPr>
+        <w:shd w:val="clear" w:color="auto" w:fill="F9F9F9"/>
+        <w:spacing w:after="0" w:line="240" w:lineRule="auto"/>
+        <w:outlineLvl w:val="0"/>
+        <w:rPr>
+          <w:rFonts w:ascii="Arial" w:hAnsi="Arial" w:cs="Arial"/>
+          <w:color w:val="FF0000"/>
+          <w:sz w:val="21"/>
+          <w:szCs w:val="21"/>
+          <w:shd w:val="clear" w:color="auto" w:fill="F9F9F9"/>
+        </w:rPr>
+      </w:pPr>
+      <w:r>
+        <w:rPr>
+          <w:rFonts w:ascii="Arial" w:hAnsi="Arial" w:cs="Arial"/>
+          <w:color w:val="FF0000"/>
+          <w:sz w:val="21"/>
+          <w:szCs w:val="21"/>
+          <w:shd w:val="clear" w:color="auto" w:fill="F9F9F9"/>
+        </w:rPr>
+        <w:t xml:space="preserve">Then add the layouts in the class, create the view in the </w:t>
+      </w:r>
+      <w:r>
+        <w:rPr>
+          <w:rFonts w:ascii="Arial" w:hAnsi="Arial" w:cs="Arial"/>
+          <w:color w:val="FF0000"/>
+          <w:sz w:val="21"/>
+          <w:szCs w:val="21"/>
+          <w:shd w:val="clear" w:color="auto" w:fill="F9F9F9"/>
+        </w:rPr>
+        <w:t>component. Add</w:t>
+      </w:r>
+      <w:r>
+        <w:rPr>
+          <w:rFonts w:ascii="Arial" w:hAnsi="Arial" w:cs="Arial"/>
+          <w:color w:val="FF0000"/>
+          <w:sz w:val="21"/>
+          <w:szCs w:val="21"/>
+          <w:shd w:val="clear" w:color="auto" w:fill="F9F9F9"/>
+        </w:rPr>
+        <w:t xml:space="preserve"> the route in the admin category component</w:t>
+      </w:r>
+      <w:r>
+        <w:rPr>
+          <w:rFonts w:ascii="Arial" w:hAnsi="Arial" w:cs="Arial"/>
+          <w:color w:val="FF0000"/>
+          <w:sz w:val="21"/>
+          <w:szCs w:val="21"/>
+          <w:shd w:val="clear" w:color="auto" w:fill="F9F9F9"/>
+        </w:rPr>
+        <w:t xml:space="preserve">. To make the forms work </w:t>
+      </w:r>
+      <w:r>
+        <w:rPr>
+          <w:rFonts w:ascii="Arial" w:hAnsi="Arial" w:cs="Arial"/>
+          <w:color w:val="FF0000"/>
+          <w:sz w:val="20"/>
+          <w:szCs w:val="20"/>
+          <w:shd w:val="clear" w:color="auto" w:fill="F9F9F9"/>
+        </w:rPr>
+        <w:t>initiate</w:t>
+      </w:r>
+      <w:r>
+        <w:rPr>
+          <w:rFonts w:ascii="Arial" w:hAnsi="Arial" w:cs="Arial"/>
+          <w:color w:val="FF0000"/>
+          <w:sz w:val="21"/>
+          <w:szCs w:val="21"/>
+          <w:shd w:val="clear" w:color="auto" w:fill="F9F9F9"/>
+        </w:rPr>
+        <w:t xml:space="preserve"> public variable in the component class.</w:t>
+      </w:r>
+    </w:p>
+    <w:p>
+      <w:pPr>
+        <w:shd w:val="clear" w:color="auto" w:fill="F9F9F9"/>
+        <w:spacing w:after="0" w:line="240" w:lineRule="auto"/>
+        <w:outlineLvl w:val="0"/>
+        <w:rPr>
+          <w:rFonts w:ascii="Arial" w:hAnsi="Arial" w:cs="Arial"/>
+          <w:color w:val="FF0000"/>
+          <w:sz w:val="21"/>
+          <w:szCs w:val="21"/>
+          <w:shd w:val="clear" w:color="auto" w:fill="F9F9F9"/>
+        </w:rPr>
+      </w:pPr>
+    </w:p>
+    <w:p>
+      <w:pPr>
+        <w:shd w:val="clear" w:color="auto" w:fill="F9F9F9"/>
+        <w:spacing w:after="0" w:line="240" w:lineRule="auto"/>
+        <w:outlineLvl w:val="0"/>
+        <w:rPr>
+          <w:rFonts w:ascii="Arial" w:hAnsi="Arial" w:cs="Arial"/>
+          <w:color w:val="FF0000"/>
+          <w:sz w:val="21"/>
+          <w:szCs w:val="21"/>
+          <w:shd w:val="clear" w:color="auto" w:fill="F9F9F9"/>
+        </w:rPr>
+      </w:pPr>
+    </w:p>
+    <w:p>
+      <w:pPr>
+        <w:shd w:val="clear" w:color="auto" w:fill="F9F9F9"/>
+        <w:spacing w:after="0" w:line="240" w:lineRule="auto"/>
+        <w:outlineLvl w:val="0"/>
+        <w:rPr>
+          <w:rFonts w:ascii="Arial" w:hAnsi="Arial" w:cs="Arial"/>
+          <w:color w:val="030303"/>
+          <w:sz w:val="21"/>
+          <w:szCs w:val="21"/>
+          <w:shd w:val="clear" w:color="auto" w:fill="F9F9F9"/>
+        </w:rPr>
+      </w:pPr>
+      <w:r>
+        <w:rPr>
+          <w:rFonts w:ascii="Arial" w:hAnsi="Arial" w:cs="Arial"/>
+          <w:color w:val="030303"/>
+          <w:sz w:val="21"/>
+          <w:szCs w:val="21"/>
+          <w:shd w:val="clear" w:color="auto" w:fill="F9F9F9"/>
+        </w:rPr>
+        <w:t>How to generate category</w:t>
+      </w:r>
+      <w:r>
+        <w:rPr>
+          <w:rFonts w:ascii="Arial" w:hAnsi="Arial" w:cs="Arial"/>
+          <w:color w:val="030303"/>
+          <w:sz w:val="21"/>
+          <w:szCs w:val="21"/>
+          <w:shd w:val="clear" w:color="auto" w:fill="F9F9F9"/>
+        </w:rPr>
+        <w:t xml:space="preserve"> slug in </w:t>
+      </w:r>
+      <w:proofErr w:type="spellStart"/>
+      <w:r>
+        <w:rPr>
+          <w:rFonts w:ascii="Arial" w:hAnsi="Arial" w:cs="Arial"/>
+          <w:color w:val="030303"/>
+          <w:sz w:val="21"/>
+          <w:szCs w:val="21"/>
+          <w:shd w:val="clear" w:color="auto" w:fill="F9F9F9"/>
+        </w:rPr>
+        <w:t>laravel</w:t>
+      </w:r>
+      <w:proofErr w:type="spellEnd"/>
+      <w:r>
+        <w:rPr>
+          <w:rFonts w:ascii="Arial" w:hAnsi="Arial" w:cs="Arial"/>
+          <w:color w:val="030303"/>
+          <w:sz w:val="21"/>
+          <w:szCs w:val="21"/>
+          <w:shd w:val="clear" w:color="auto" w:fill="F9F9F9"/>
+        </w:rPr>
+        <w:t xml:space="preserve"> 8 ecommerce? </w:t>
+      </w:r>
+    </w:p>
+    <w:p>
+      <w:pPr>
+        <w:shd w:val="clear" w:color="auto" w:fill="F9F9F9"/>
+        <w:spacing w:after="0" w:line="240" w:lineRule="auto"/>
+        <w:outlineLvl w:val="0"/>
+        <w:rPr>
+          <w:rFonts w:ascii="Arial" w:hAnsi="Arial" w:cs="Arial"/>
+          <w:color w:val="FF0000"/>
+          <w:sz w:val="21"/>
+          <w:szCs w:val="21"/>
+          <w:shd w:val="clear" w:color="auto" w:fill="F9F9F9"/>
+        </w:rPr>
+      </w:pPr>
+      <w:r>
+        <w:rPr>
+          <w:rFonts w:ascii="Arial" w:hAnsi="Arial" w:cs="Arial"/>
+          <w:color w:val="FF0000"/>
+          <w:sz w:val="21"/>
+          <w:szCs w:val="21"/>
+          <w:shd w:val="clear" w:color="auto" w:fill="F9F9F9"/>
+        </w:rPr>
+        <w:t xml:space="preserve">Adding </w:t>
+      </w:r>
+      <w:proofErr w:type="spellStart"/>
+      <w:r>
+        <w:rPr>
+          <w:rFonts w:ascii="Arial" w:hAnsi="Arial" w:cs="Arial"/>
+          <w:color w:val="FF0000"/>
+          <w:sz w:val="21"/>
+          <w:szCs w:val="21"/>
+          <w:shd w:val="clear" w:color="auto" w:fill="F9F9F9"/>
+        </w:rPr>
+        <w:t>wire</w:t>
+      </w:r>
+      <w:proofErr w:type="gramStart"/>
+      <w:r>
+        <w:rPr>
+          <w:rFonts w:ascii="Arial" w:hAnsi="Arial" w:cs="Arial"/>
+          <w:color w:val="FF0000"/>
+          <w:sz w:val="21"/>
+          <w:szCs w:val="21"/>
+          <w:shd w:val="clear" w:color="auto" w:fill="F9F9F9"/>
+        </w:rPr>
+        <w:t>:model</w:t>
+      </w:r>
+      <w:proofErr w:type="spellEnd"/>
+      <w:proofErr w:type="gramEnd"/>
+      <w:r>
+        <w:rPr>
+          <w:rFonts w:ascii="Arial" w:hAnsi="Arial" w:cs="Arial"/>
+          <w:color w:val="FF0000"/>
+          <w:sz w:val="21"/>
+          <w:szCs w:val="21"/>
+          <w:shd w:val="clear" w:color="auto" w:fill="F9F9F9"/>
+        </w:rPr>
+        <w:t>=”name” in the view page , create function in the class generate slug.</w:t>
+      </w:r>
+    </w:p>
+    <w:p>
+      <w:pPr>
+        <w:shd w:val="clear" w:color="auto" w:fill="F9F9F9"/>
+        <w:spacing w:after="0" w:line="240" w:lineRule="auto"/>
+        <w:outlineLvl w:val="0"/>
+        <w:rPr>
+          <w:rFonts w:ascii="Arial" w:hAnsi="Arial" w:cs="Arial"/>
+          <w:color w:val="030303"/>
+          <w:sz w:val="21"/>
+          <w:szCs w:val="21"/>
+          <w:shd w:val="clear" w:color="auto" w:fill="F9F9F9"/>
+        </w:rPr>
+      </w:pPr>
+    </w:p>
+    <w:p>
+      <w:pPr>
+        <w:shd w:val="clear" w:color="auto" w:fill="F9F9F9"/>
+        <w:spacing w:after="0" w:line="240" w:lineRule="auto"/>
+        <w:outlineLvl w:val="0"/>
+        <w:rPr>
+          <w:rFonts w:ascii="Arial" w:hAnsi="Arial" w:cs="Arial"/>
+          <w:color w:val="030303"/>
+          <w:sz w:val="21"/>
+          <w:szCs w:val="21"/>
+          <w:shd w:val="clear" w:color="auto" w:fill="F9F9F9"/>
+        </w:rPr>
+      </w:pPr>
+      <w:r>
+        <w:rPr>
+          <w:rFonts w:ascii="Arial" w:hAnsi="Arial" w:cs="Arial"/>
+          <w:color w:val="030303"/>
+          <w:sz w:val="21"/>
+          <w:szCs w:val="21"/>
+          <w:shd w:val="clear" w:color="auto" w:fill="F9F9F9"/>
+        </w:rPr>
+        <w:t xml:space="preserve">What are the steps for adding new category in </w:t>
+      </w:r>
+      <w:proofErr w:type="spellStart"/>
+      <w:r>
+        <w:rPr>
+          <w:rFonts w:ascii="Arial" w:hAnsi="Arial" w:cs="Arial"/>
+          <w:color w:val="030303"/>
+          <w:sz w:val="21"/>
+          <w:szCs w:val="21"/>
+          <w:shd w:val="clear" w:color="auto" w:fill="F9F9F9"/>
+        </w:rPr>
+        <w:t>laravel</w:t>
+      </w:r>
+      <w:proofErr w:type="spellEnd"/>
+      <w:r>
+        <w:rPr>
+          <w:rFonts w:ascii="Arial" w:hAnsi="Arial" w:cs="Arial"/>
+          <w:color w:val="030303"/>
+          <w:sz w:val="21"/>
+          <w:szCs w:val="21"/>
+          <w:shd w:val="clear" w:color="auto" w:fill="F9F9F9"/>
+        </w:rPr>
+        <w:t xml:space="preserve"> 8 ecommerce?</w:t>
+      </w:r>
+    </w:p>
+    <w:p>
+      <w:pPr>
+        <w:shd w:val="clear" w:color="auto" w:fill="F9F9F9"/>
+        <w:spacing w:after="0" w:line="240" w:lineRule="auto"/>
+        <w:outlineLvl w:val="0"/>
+        <w:rPr>
+          <w:rFonts w:ascii="Arial" w:hAnsi="Arial" w:cs="Arial"/>
+          <w:color w:val="FF0000"/>
+          <w:sz w:val="21"/>
+          <w:szCs w:val="21"/>
+          <w:shd w:val="clear" w:color="auto" w:fill="F9F9F9"/>
+        </w:rPr>
+      </w:pPr>
+      <w:r>
+        <w:rPr>
+          <w:rFonts w:ascii="Arial" w:hAnsi="Arial" w:cs="Arial"/>
+          <w:color w:val="FF0000"/>
+          <w:sz w:val="21"/>
+          <w:szCs w:val="21"/>
+          <w:shd w:val="clear" w:color="auto" w:fill="F9F9F9"/>
+        </w:rPr>
+        <w:t xml:space="preserve">To add new category in </w:t>
+      </w:r>
+      <w:proofErr w:type="spellStart"/>
+      <w:r>
+        <w:rPr>
+          <w:rFonts w:ascii="Arial" w:hAnsi="Arial" w:cs="Arial"/>
+          <w:color w:val="FF0000"/>
+          <w:sz w:val="21"/>
+          <w:szCs w:val="21"/>
+          <w:shd w:val="clear" w:color="auto" w:fill="F9F9F9"/>
+        </w:rPr>
+        <w:t>laravel</w:t>
+      </w:r>
+      <w:proofErr w:type="spellEnd"/>
+      <w:r>
+        <w:rPr>
+          <w:rFonts w:ascii="Arial" w:hAnsi="Arial" w:cs="Arial"/>
+          <w:color w:val="FF0000"/>
+          <w:sz w:val="21"/>
+          <w:szCs w:val="21"/>
+          <w:shd w:val="clear" w:color="auto" w:fill="F9F9F9"/>
+        </w:rPr>
+        <w:t xml:space="preserve"> first create component, then require to set routing for the component</w:t>
+      </w:r>
+      <w:r>
+        <w:rPr>
+          <w:rFonts w:ascii="Arial" w:hAnsi="Arial" w:cs="Arial"/>
+          <w:color w:val="FF0000"/>
+          <w:sz w:val="21"/>
+          <w:szCs w:val="21"/>
+          <w:shd w:val="clear" w:color="auto" w:fill="F9F9F9"/>
+        </w:rPr>
+        <w:t>.</w:t>
+      </w:r>
+    </w:p>
+    <w:p>
+      <w:pPr>
+        <w:shd w:val="clear" w:color="auto" w:fill="F9F9F9"/>
+        <w:spacing w:after="0" w:line="240" w:lineRule="auto"/>
+        <w:outlineLvl w:val="0"/>
+        <w:rPr>
+          <w:rFonts w:ascii="Arial" w:hAnsi="Arial" w:cs="Arial"/>
+          <w:color w:val="FF0000"/>
+          <w:sz w:val="21"/>
+          <w:szCs w:val="21"/>
+          <w:shd w:val="clear" w:color="auto" w:fill="F9F9F9"/>
+        </w:rPr>
+      </w:pPr>
+      <w:r>
+        <w:rPr>
+          <w:rFonts w:ascii="Arial" w:hAnsi="Arial" w:cs="Arial"/>
+          <w:color w:val="FF0000"/>
+          <w:sz w:val="21"/>
+          <w:szCs w:val="21"/>
+          <w:shd w:val="clear" w:color="auto" w:fill="F9F9F9"/>
+        </w:rPr>
+        <w:t xml:space="preserve">Then add the layouts in the class, create the view in the component. Add the route in the admin category component. To make the forms work </w:t>
+      </w:r>
+      <w:r>
+        <w:rPr>
+          <w:rFonts w:ascii="Arial" w:hAnsi="Arial" w:cs="Arial"/>
+          <w:color w:val="FF0000"/>
+          <w:sz w:val="20"/>
+          <w:szCs w:val="20"/>
+          <w:shd w:val="clear" w:color="auto" w:fill="F9F9F9"/>
+        </w:rPr>
+        <w:t>initiate</w:t>
+      </w:r>
+      <w:r>
+        <w:rPr>
+          <w:rFonts w:ascii="Arial" w:hAnsi="Arial" w:cs="Arial"/>
+          <w:color w:val="FF0000"/>
+          <w:sz w:val="21"/>
+          <w:szCs w:val="21"/>
+          <w:shd w:val="clear" w:color="auto" w:fill="F9F9F9"/>
+        </w:rPr>
+        <w:t xml:space="preserve"> public variable in the component class.</w:t>
+      </w:r>
+    </w:p>
+    <w:p>
+      <w:pPr>
+        <w:shd w:val="clear" w:color="auto" w:fill="F9F9F9"/>
+        <w:spacing w:after="0" w:line="240" w:lineRule="auto"/>
+        <w:outlineLvl w:val="0"/>
+        <w:rPr>
+          <w:rFonts w:ascii="Arial" w:eastAsia="Times New Roman" w:hAnsi="Arial" w:cs="Arial"/>
+          <w:kern w:val="36"/>
+          <w:sz w:val="20"/>
+          <w:szCs w:val="20"/>
+        </w:rPr>
+      </w:pPr>
       <w:bookmarkStart w:id="0" w:name="_GoBack"/>
       <w:bookmarkEnd w:id="0"/>
-      <w:proofErr w:type="gramStart"/>
-      <w:r>
-        <w:rPr>
-          <w:rFonts w:ascii="Arial" w:hAnsi="Arial" w:cs="Arial"/>
-          <w:color w:val="030303"/>
-          <w:sz w:val="21"/>
-          <w:szCs w:val="21"/>
-          <w:shd w:val="clear" w:color="auto" w:fill="F9F9F9"/>
-        </w:rPr>
-        <w:t>3.What</w:t>
-      </w:r>
-      <w:proofErr w:type="gramEnd"/>
-      <w:r>
-        <w:rPr>
-          <w:rFonts w:ascii="Arial" w:hAnsi="Arial" w:cs="Arial"/>
-          <w:color w:val="030303"/>
-          <w:sz w:val="21"/>
-          <w:szCs w:val="21"/>
-          <w:shd w:val="clear" w:color="auto" w:fill="F9F9F9"/>
-        </w:rPr>
-        <w:t xml:space="preserve"> are the steps for creating categories page in </w:t>
-      </w:r>
-      <w:proofErr w:type="spellStart"/>
-      <w:r>
-        <w:rPr>
-          <w:rFonts w:ascii="Arial" w:hAnsi="Arial" w:cs="Arial"/>
-          <w:color w:val="030303"/>
-          <w:sz w:val="21"/>
-          <w:szCs w:val="21"/>
-          <w:shd w:val="clear" w:color="auto" w:fill="F9F9F9"/>
-        </w:rPr>
-        <w:t>laravel</w:t>
-      </w:r>
-      <w:proofErr w:type="spellEnd"/>
-      <w:r>
-        <w:rPr>
-          <w:rFonts w:ascii="Arial" w:hAnsi="Arial" w:cs="Arial"/>
-          <w:color w:val="030303"/>
-          <w:sz w:val="21"/>
-          <w:szCs w:val="21"/>
-          <w:shd w:val="clear" w:color="auto" w:fill="F9F9F9"/>
-        </w:rPr>
-        <w:t xml:space="preserve"> 8 ecommerce?</w:t>
-      </w:r>
-    </w:p>
-    <w:p>
-      <w:pPr>
-        <w:shd w:val="clear" w:color="auto" w:fill="F9F9F9"/>
-        <w:spacing w:after="0" w:line="240" w:lineRule="auto"/>
-        <w:outlineLvl w:val="0"/>
-        <w:rPr>
-          <w:rFonts w:ascii="Arial" w:hAnsi="Arial" w:cs="Arial"/>
-          <w:color w:val="030303"/>
-          <w:sz w:val="28"/>
-          <w:szCs w:val="28"/>
-          <w:shd w:val="clear" w:color="auto" w:fill="F9F9F9"/>
-        </w:rPr>
-      </w:pPr>
-    </w:p>
-    <w:p>
-      <w:pPr>
-        <w:shd w:val="clear" w:color="auto" w:fill="F9F9F9"/>
-        <w:spacing w:after="0" w:line="240" w:lineRule="auto"/>
-        <w:outlineLvl w:val="0"/>
-        <w:rPr>
-          <w:rFonts w:ascii="Arial" w:hAnsi="Arial" w:cs="Arial"/>
-          <w:color w:val="030303"/>
-          <w:sz w:val="28"/>
-          <w:szCs w:val="28"/>
-          <w:shd w:val="clear" w:color="auto" w:fill="F9F9F9"/>
-        </w:rPr>
-      </w:pPr>
-    </w:p>
-    <w:p>
-      <w:pPr>
-        <w:shd w:val="clear" w:color="auto" w:fill="F9F9F9"/>
-        <w:spacing w:after="0" w:line="240" w:lineRule="auto"/>
-        <w:outlineLvl w:val="0"/>
-        <w:rPr>
-          <w:rFonts w:ascii="Arial" w:eastAsia="Times New Roman" w:hAnsi="Arial" w:cs="Arial"/>
-          <w:kern w:val="36"/>
-          <w:sz w:val="28"/>
-          <w:szCs w:val="28"/>
-        </w:rPr>
-      </w:pPr>
-    </w:p>
-    <w:p>
-      <w:pPr>
-        <w:shd w:val="clear" w:color="auto" w:fill="F9F9F9"/>
-        <w:spacing w:after="0" w:line="240" w:lineRule="auto"/>
-        <w:outlineLvl w:val="0"/>
-        <w:rPr>
-          <w:rFonts w:ascii="Arial" w:eastAsia="Times New Roman" w:hAnsi="Arial" w:cs="Arial"/>
-          <w:kern w:val="36"/>
-          <w:sz w:val="28"/>
-          <w:szCs w:val="28"/>
-        </w:rPr>
-      </w:pPr>
-    </w:p>
-    <w:p>
-      <w:pPr>
-        <w:shd w:val="clear" w:color="auto" w:fill="F9F9F9"/>
-        <w:spacing w:after="0" w:line="240" w:lineRule="auto"/>
-        <w:outlineLvl w:val="0"/>
-        <w:rPr>
-          <w:rFonts w:ascii="Arial" w:eastAsia="Times New Roman" w:hAnsi="Arial" w:cs="Arial"/>
-          <w:kern w:val="36"/>
-        </w:rPr>
-      </w:pPr>
-    </w:p>
-    <w:p>
-      <w:pPr>
-        <w:shd w:val="clear" w:color="auto" w:fill="F9F9F9"/>
-        <w:spacing w:after="0" w:line="240" w:lineRule="auto"/>
-        <w:outlineLvl w:val="0"/>
-        <w:rPr>
-          <w:rFonts w:ascii="Arial" w:eastAsia="Times New Roman" w:hAnsi="Arial" w:cs="Arial"/>
-          <w:kern w:val="36"/>
-        </w:rPr>
-      </w:pPr>
-    </w:p>
-    <w:p>
-      <w:pPr>
-        <w:shd w:val="clear" w:color="auto" w:fill="F9F9F9"/>
-        <w:spacing w:after="0" w:line="240" w:lineRule="auto"/>
-        <w:outlineLvl w:val="0"/>
-        <w:rPr>
-          <w:rFonts w:ascii="Arial" w:eastAsia="Times New Roman" w:hAnsi="Arial" w:cs="Arial"/>
-          <w:kern w:val="36"/>
-          <w:sz w:val="20"/>
-          <w:szCs w:val="20"/>
-        </w:rPr>
-      </w:pPr>
     </w:p>
     <w:p>
       <w:pPr>

</xml_diff>

<commit_message>
Video 16 done Admin Delete Category
</commit_message>
<xml_diff>
--- a/Tasks in ecommerce.docx
+++ b/Tasks in ecommerce.docx
@@ -1142,76 +1142,59 @@
           <w:rFonts w:ascii="Arial" w:hAnsi="Arial" w:cs="Arial"/>
           <w:color w:val="030303"/>
         </w:rPr>
-        <w:t>Admin Add New Category</w:t>
-      </w:r>
-      <w:r>
-        <w:rPr>
-          <w:rFonts w:ascii="Arial" w:hAnsi="Arial" w:cs="Arial"/>
-          <w:color w:val="030303"/>
-        </w:rPr>
-        <w:t>?</w:t>
-      </w:r>
-    </w:p>
-    <w:p>
-      <w:pPr>
-        <w:shd w:val="clear" w:color="auto" w:fill="F9F9F9"/>
-        <w:spacing w:after="0" w:line="240" w:lineRule="auto"/>
-        <w:outlineLvl w:val="0"/>
-        <w:rPr>
-          <w:rFonts w:ascii="Arial" w:hAnsi="Arial" w:cs="Arial"/>
-          <w:color w:val="030303"/>
-          <w:sz w:val="21"/>
-          <w:szCs w:val="21"/>
-          <w:shd w:val="clear" w:color="auto" w:fill="F9F9F9"/>
-        </w:rPr>
-      </w:pPr>
-    </w:p>
-    <w:p>
-      <w:pPr>
-        <w:shd w:val="clear" w:color="auto" w:fill="F9F9F9"/>
-        <w:spacing w:after="0" w:line="240" w:lineRule="auto"/>
-        <w:outlineLvl w:val="0"/>
-        <w:rPr>
-          <w:rFonts w:ascii="Arial" w:hAnsi="Arial" w:cs="Arial"/>
-          <w:color w:val="030303"/>
-          <w:sz w:val="21"/>
-          <w:szCs w:val="21"/>
-          <w:shd w:val="clear" w:color="auto" w:fill="F9F9F9"/>
-        </w:rPr>
-      </w:pPr>
-    </w:p>
-    <w:p>
-      <w:pPr>
-        <w:shd w:val="clear" w:color="auto" w:fill="F9F9F9"/>
-        <w:spacing w:after="0" w:line="240" w:lineRule="auto"/>
-        <w:outlineLvl w:val="0"/>
-        <w:rPr>
-          <w:rFonts w:ascii="Arial" w:hAnsi="Arial" w:cs="Arial"/>
-          <w:color w:val="030303"/>
-          <w:sz w:val="21"/>
-          <w:szCs w:val="21"/>
-          <w:shd w:val="clear" w:color="auto" w:fill="F9F9F9"/>
-        </w:rPr>
-      </w:pPr>
-      <w:r>
-        <w:rPr>
-          <w:rFonts w:ascii="Arial" w:hAnsi="Arial" w:cs="Arial"/>
-          <w:color w:val="030303"/>
-          <w:sz w:val="21"/>
-          <w:szCs w:val="21"/>
-          <w:shd w:val="clear" w:color="auto" w:fill="F9F9F9"/>
-        </w:rPr>
-        <w:t>How to add new cat</w:t>
-      </w:r>
-      <w:r>
-        <w:rPr>
-          <w:rFonts w:ascii="Arial" w:hAnsi="Arial" w:cs="Arial"/>
-          <w:color w:val="030303"/>
-          <w:sz w:val="21"/>
-          <w:szCs w:val="21"/>
-          <w:shd w:val="clear" w:color="auto" w:fill="F9F9F9"/>
-        </w:rPr>
-        <w:t xml:space="preserve">egory in </w:t>
+        <w:t>Admin Add New Category?</w:t>
+      </w:r>
+    </w:p>
+    <w:p>
+      <w:pPr>
+        <w:shd w:val="clear" w:color="auto" w:fill="F9F9F9"/>
+        <w:spacing w:after="0" w:line="240" w:lineRule="auto"/>
+        <w:outlineLvl w:val="0"/>
+        <w:rPr>
+          <w:rFonts w:ascii="Arial" w:hAnsi="Arial" w:cs="Arial"/>
+          <w:color w:val="030303"/>
+          <w:sz w:val="21"/>
+          <w:szCs w:val="21"/>
+          <w:shd w:val="clear" w:color="auto" w:fill="F9F9F9"/>
+        </w:rPr>
+      </w:pPr>
+    </w:p>
+    <w:p>
+      <w:pPr>
+        <w:shd w:val="clear" w:color="auto" w:fill="F9F9F9"/>
+        <w:spacing w:after="0" w:line="240" w:lineRule="auto"/>
+        <w:outlineLvl w:val="0"/>
+        <w:rPr>
+          <w:rFonts w:ascii="Arial" w:hAnsi="Arial" w:cs="Arial"/>
+          <w:color w:val="030303"/>
+          <w:sz w:val="21"/>
+          <w:szCs w:val="21"/>
+          <w:shd w:val="clear" w:color="auto" w:fill="F9F9F9"/>
+        </w:rPr>
+      </w:pPr>
+    </w:p>
+    <w:p>
+      <w:pPr>
+        <w:shd w:val="clear" w:color="auto" w:fill="F9F9F9"/>
+        <w:spacing w:after="0" w:line="240" w:lineRule="auto"/>
+        <w:outlineLvl w:val="0"/>
+        <w:rPr>
+          <w:rFonts w:ascii="Arial" w:hAnsi="Arial" w:cs="Arial"/>
+          <w:color w:val="030303"/>
+          <w:sz w:val="21"/>
+          <w:szCs w:val="21"/>
+          <w:shd w:val="clear" w:color="auto" w:fill="F9F9F9"/>
+        </w:rPr>
+      </w:pPr>
+      <w:r>
+        <w:rPr>
+          <w:rFonts w:ascii="Arial" w:hAnsi="Arial" w:cs="Arial"/>
+          <w:color w:val="030303"/>
+          <w:sz w:val="21"/>
+          <w:szCs w:val="21"/>
+          <w:shd w:val="clear" w:color="auto" w:fill="F9F9F9"/>
+        </w:rPr>
+        <w:t xml:space="preserve">How to add new category in </w:t>
       </w:r>
       <w:proofErr w:type="spellStart"/>
       <w:r>
@@ -1415,17 +1398,7 @@
           <w:szCs w:val="21"/>
           <w:shd w:val="clear" w:color="auto" w:fill="F9F9F9"/>
         </w:rPr>
-        <w:t>How to generate category</w:t>
-      </w:r>
-      <w:r>
-        <w:rPr>
-          <w:rFonts w:ascii="Arial" w:hAnsi="Arial" w:cs="Arial"/>
-          <w:color w:val="030303"/>
-          <w:sz w:val="21"/>
-          <w:szCs w:val="21"/>
-          <w:shd w:val="clear" w:color="auto" w:fill="F9F9F9"/>
-        </w:rPr>
-        <w:t xml:space="preserve"> slug in </w:t>
+        <w:t xml:space="preserve">How to generate category slug in </w:t>
       </w:r>
       <w:proofErr w:type="spellStart"/>
       <w:r>
@@ -1674,14 +1647,566 @@
         <w:spacing w:after="0" w:line="240" w:lineRule="auto"/>
         <w:outlineLvl w:val="0"/>
         <w:rPr>
-          <w:rFonts w:ascii="Arial" w:eastAsia="Times New Roman" w:hAnsi="Arial" w:cs="Arial"/>
-          <w:kern w:val="36"/>
+          <w:rFonts w:ascii="Arial" w:hAnsi="Arial" w:cs="Arial"/>
+          <w:color w:val="FF0000"/>
+          <w:sz w:val="21"/>
+          <w:szCs w:val="21"/>
+          <w:shd w:val="clear" w:color="auto" w:fill="F9F9F9"/>
+        </w:rPr>
+      </w:pPr>
+    </w:p>
+    <w:p>
+      <w:pPr>
+        <w:shd w:val="clear" w:color="auto" w:fill="F9F9F9"/>
+        <w:spacing w:after="0" w:line="240" w:lineRule="auto"/>
+        <w:outlineLvl w:val="0"/>
+        <w:rPr>
+          <w:rFonts w:ascii="Arial" w:hAnsi="Arial" w:cs="Arial"/>
+          <w:color w:val="FF0000"/>
+          <w:sz w:val="21"/>
+          <w:szCs w:val="21"/>
+          <w:shd w:val="clear" w:color="auto" w:fill="F9F9F9"/>
+        </w:rPr>
+      </w:pPr>
+    </w:p>
+    <w:p>
+      <w:pPr>
+        <w:pStyle w:val="Heading1"/>
+        <w:shd w:val="clear" w:color="auto" w:fill="F9F9F9"/>
+        <w:spacing w:before="0" w:beforeAutospacing="0" w:after="0" w:afterAutospacing="0"/>
+        <w:rPr>
+          <w:rFonts w:ascii="Arial" w:hAnsi="Arial" w:cs="Arial"/>
+          <w:color w:val="030303"/>
+        </w:rPr>
+      </w:pPr>
+      <w:r>
+        <w:rPr>
+          <w:rFonts w:ascii="Arial" w:hAnsi="Arial" w:cs="Arial"/>
+          <w:color w:val="030303"/>
+        </w:rPr>
+        <w:t>Admin Edit Category?</w:t>
+      </w:r>
+    </w:p>
+    <w:p>
+      <w:pPr>
+        <w:pStyle w:val="Heading1"/>
+        <w:shd w:val="clear" w:color="auto" w:fill="F9F9F9"/>
+        <w:spacing w:before="0" w:beforeAutospacing="0" w:after="0" w:afterAutospacing="0"/>
+        <w:rPr>
+          <w:rFonts w:ascii="Arial" w:hAnsi="Arial" w:cs="Arial"/>
+          <w:color w:val="030303"/>
+          <w:sz w:val="21"/>
+          <w:szCs w:val="21"/>
+          <w:shd w:val="clear" w:color="auto" w:fill="F9F9F9"/>
+        </w:rPr>
+      </w:pPr>
+      <w:r>
+        <w:br/>
+      </w:r>
+      <w:r>
+        <w:rPr>
+          <w:rFonts w:ascii="Arial" w:hAnsi="Arial" w:cs="Arial"/>
+          <w:color w:val="030303"/>
+          <w:sz w:val="21"/>
+          <w:szCs w:val="21"/>
+          <w:shd w:val="clear" w:color="auto" w:fill="F9F9F9"/>
+        </w:rPr>
+        <w:t xml:space="preserve">How to edit category in </w:t>
+      </w:r>
+      <w:proofErr w:type="spellStart"/>
+      <w:r>
+        <w:rPr>
+          <w:rFonts w:ascii="Arial" w:hAnsi="Arial" w:cs="Arial"/>
+          <w:color w:val="030303"/>
+          <w:sz w:val="21"/>
+          <w:szCs w:val="21"/>
+          <w:shd w:val="clear" w:color="auto" w:fill="F9F9F9"/>
+        </w:rPr>
+        <w:t>laravel</w:t>
+      </w:r>
+      <w:proofErr w:type="spellEnd"/>
+      <w:r>
+        <w:rPr>
+          <w:rFonts w:ascii="Arial" w:hAnsi="Arial" w:cs="Arial"/>
+          <w:color w:val="030303"/>
+          <w:sz w:val="21"/>
+          <w:szCs w:val="21"/>
+          <w:shd w:val="clear" w:color="auto" w:fill="F9F9F9"/>
+        </w:rPr>
+        <w:t xml:space="preserve"> 8 ecommerce? </w:t>
+      </w:r>
+    </w:p>
+    <w:p>
+      <w:pPr>
+        <w:pStyle w:val="Heading1"/>
+        <w:shd w:val="clear" w:color="auto" w:fill="F9F9F9"/>
+        <w:spacing w:before="0" w:beforeAutospacing="0" w:after="0" w:afterAutospacing="0"/>
+        <w:rPr>
+          <w:rFonts w:ascii="Arial" w:hAnsi="Arial" w:cs="Arial"/>
+          <w:color w:val="030303"/>
+          <w:sz w:val="21"/>
+          <w:szCs w:val="21"/>
+          <w:shd w:val="clear" w:color="auto" w:fill="F9F9F9"/>
+        </w:rPr>
+      </w:pPr>
+    </w:p>
+    <w:p>
+      <w:pPr>
+        <w:pStyle w:val="Heading1"/>
+        <w:shd w:val="clear" w:color="auto" w:fill="F9F9F9"/>
+        <w:spacing w:before="0" w:beforeAutospacing="0" w:after="0" w:afterAutospacing="0"/>
+        <w:rPr>
+          <w:rFonts w:ascii="Arial" w:hAnsi="Arial" w:cs="Arial"/>
+          <w:b w:val="0"/>
+          <w:bCs w:val="0"/>
+          <w:color w:val="FF0000"/>
           <w:sz w:val="20"/>
           <w:szCs w:val="20"/>
+          <w:shd w:val="clear" w:color="auto" w:fill="F9F9F9"/>
+        </w:rPr>
+      </w:pPr>
+      <w:r>
+        <w:rPr>
+          <w:rFonts w:ascii="Arial" w:hAnsi="Arial" w:cs="Arial"/>
+          <w:b w:val="0"/>
+          <w:bCs w:val="0"/>
+          <w:color w:val="FF0000"/>
+          <w:sz w:val="20"/>
+          <w:szCs w:val="20"/>
+          <w:shd w:val="clear" w:color="auto" w:fill="F9F9F9"/>
+        </w:rPr>
+        <w:t xml:space="preserve">First step create component with edit name and </w:t>
+      </w:r>
+      <w:proofErr w:type="gramStart"/>
+      <w:r>
+        <w:rPr>
+          <w:rFonts w:ascii="Arial" w:hAnsi="Arial" w:cs="Arial"/>
+          <w:b w:val="0"/>
+          <w:bCs w:val="0"/>
+          <w:color w:val="FF0000"/>
+          <w:sz w:val="20"/>
+          <w:szCs w:val="20"/>
+          <w:shd w:val="clear" w:color="auto" w:fill="F9F9F9"/>
+        </w:rPr>
+        <w:t>then ,</w:t>
+      </w:r>
+      <w:proofErr w:type="gramEnd"/>
+      <w:r>
+        <w:rPr>
+          <w:rFonts w:ascii="Arial" w:hAnsi="Arial" w:cs="Arial"/>
+          <w:b w:val="0"/>
+          <w:bCs w:val="0"/>
+          <w:color w:val="FF0000"/>
+          <w:sz w:val="20"/>
+          <w:szCs w:val="20"/>
+          <w:shd w:val="clear" w:color="auto" w:fill="F9F9F9"/>
+        </w:rPr>
+        <w:t xml:space="preserve"> set the route for the edit component.</w:t>
+      </w:r>
+    </w:p>
+    <w:p>
+      <w:pPr>
+        <w:pStyle w:val="Heading1"/>
+        <w:shd w:val="clear" w:color="auto" w:fill="F9F9F9"/>
+        <w:spacing w:before="0" w:beforeAutospacing="0" w:after="0" w:afterAutospacing="0"/>
+        <w:rPr>
+          <w:rFonts w:ascii="Arial" w:hAnsi="Arial" w:cs="Arial"/>
+          <w:color w:val="030303"/>
+          <w:sz w:val="21"/>
+          <w:szCs w:val="21"/>
+          <w:shd w:val="clear" w:color="auto" w:fill="F9F9F9"/>
+        </w:rPr>
+      </w:pPr>
+    </w:p>
+    <w:p>
+      <w:pPr>
+        <w:pStyle w:val="Heading1"/>
+        <w:shd w:val="clear" w:color="auto" w:fill="F9F9F9"/>
+        <w:spacing w:before="0" w:beforeAutospacing="0" w:after="0" w:afterAutospacing="0"/>
+        <w:rPr>
+          <w:rFonts w:ascii="Arial" w:hAnsi="Arial" w:cs="Arial"/>
+          <w:color w:val="030303"/>
+          <w:sz w:val="21"/>
+          <w:szCs w:val="21"/>
+          <w:shd w:val="clear" w:color="auto" w:fill="F9F9F9"/>
+        </w:rPr>
+      </w:pPr>
+      <w:r>
+        <w:rPr>
+          <w:rFonts w:ascii="Arial" w:hAnsi="Arial" w:cs="Arial"/>
+          <w:color w:val="030303"/>
+          <w:sz w:val="21"/>
+          <w:szCs w:val="21"/>
+          <w:shd w:val="clear" w:color="auto" w:fill="F9F9F9"/>
+        </w:rPr>
+        <w:t xml:space="preserve">How to generate category slug in </w:t>
+      </w:r>
+      <w:proofErr w:type="spellStart"/>
+      <w:r>
+        <w:rPr>
+          <w:rFonts w:ascii="Arial" w:hAnsi="Arial" w:cs="Arial"/>
+          <w:color w:val="030303"/>
+          <w:sz w:val="21"/>
+          <w:szCs w:val="21"/>
+          <w:shd w:val="clear" w:color="auto" w:fill="F9F9F9"/>
+        </w:rPr>
+        <w:t>laravel</w:t>
+      </w:r>
+      <w:proofErr w:type="spellEnd"/>
+      <w:r>
+        <w:rPr>
+          <w:rFonts w:ascii="Arial" w:hAnsi="Arial" w:cs="Arial"/>
+          <w:color w:val="030303"/>
+          <w:sz w:val="21"/>
+          <w:szCs w:val="21"/>
+          <w:shd w:val="clear" w:color="auto" w:fill="F9F9F9"/>
+        </w:rPr>
+        <w:t xml:space="preserve"> 8 ecommerce? </w:t>
+      </w:r>
+    </w:p>
+    <w:p>
+      <w:pPr>
+        <w:pStyle w:val="Heading1"/>
+        <w:shd w:val="clear" w:color="auto" w:fill="F9F9F9"/>
+        <w:spacing w:before="0" w:beforeAutospacing="0" w:after="0" w:afterAutospacing="0"/>
+        <w:rPr>
+          <w:rFonts w:ascii="Arial" w:hAnsi="Arial" w:cs="Arial"/>
+          <w:color w:val="030303"/>
+          <w:sz w:val="21"/>
+          <w:szCs w:val="21"/>
+          <w:shd w:val="clear" w:color="auto" w:fill="F9F9F9"/>
+        </w:rPr>
+      </w:pPr>
+    </w:p>
+    <w:p>
+      <w:pPr>
+        <w:pStyle w:val="Heading1"/>
+        <w:shd w:val="clear" w:color="auto" w:fill="F9F9F9"/>
+        <w:spacing w:before="0" w:beforeAutospacing="0" w:after="0" w:afterAutospacing="0"/>
+        <w:rPr>
+          <w:rFonts w:ascii="Arial" w:hAnsi="Arial" w:cs="Arial"/>
+          <w:color w:val="030303"/>
+          <w:sz w:val="21"/>
+          <w:szCs w:val="21"/>
+          <w:shd w:val="clear" w:color="auto" w:fill="F9F9F9"/>
+        </w:rPr>
+      </w:pPr>
+    </w:p>
+    <w:p>
+      <w:pPr>
+        <w:pStyle w:val="Heading1"/>
+        <w:shd w:val="clear" w:color="auto" w:fill="F9F9F9"/>
+        <w:spacing w:before="0" w:beforeAutospacing="0" w:after="0" w:afterAutospacing="0"/>
+        <w:rPr>
+          <w:rFonts w:ascii="Arial" w:hAnsi="Arial" w:cs="Arial"/>
+          <w:color w:val="030303"/>
+          <w:sz w:val="21"/>
+          <w:szCs w:val="21"/>
+          <w:shd w:val="clear" w:color="auto" w:fill="F9F9F9"/>
+        </w:rPr>
+      </w:pPr>
+      <w:r>
+        <w:rPr>
+          <w:rFonts w:ascii="Arial" w:hAnsi="Arial" w:cs="Arial"/>
+          <w:color w:val="030303"/>
+          <w:sz w:val="21"/>
+          <w:szCs w:val="21"/>
+          <w:shd w:val="clear" w:color="auto" w:fill="F9F9F9"/>
+        </w:rPr>
+        <w:t xml:space="preserve">What are the steps for updating category in </w:t>
+      </w:r>
+      <w:proofErr w:type="spellStart"/>
+      <w:r>
+        <w:rPr>
+          <w:rFonts w:ascii="Arial" w:hAnsi="Arial" w:cs="Arial"/>
+          <w:color w:val="030303"/>
+          <w:sz w:val="21"/>
+          <w:szCs w:val="21"/>
+          <w:shd w:val="clear" w:color="auto" w:fill="F9F9F9"/>
+        </w:rPr>
+        <w:t>laravel</w:t>
+      </w:r>
+      <w:proofErr w:type="spellEnd"/>
+      <w:r>
+        <w:rPr>
+          <w:rFonts w:ascii="Arial" w:hAnsi="Arial" w:cs="Arial"/>
+          <w:color w:val="030303"/>
+          <w:sz w:val="21"/>
+          <w:szCs w:val="21"/>
+          <w:shd w:val="clear" w:color="auto" w:fill="F9F9F9"/>
+        </w:rPr>
+        <w:t xml:space="preserve"> 8 ecommerce?</w:t>
+      </w:r>
+    </w:p>
+    <w:p>
+      <w:pPr>
+        <w:pStyle w:val="Heading1"/>
+        <w:shd w:val="clear" w:color="auto" w:fill="F9F9F9"/>
+        <w:spacing w:before="0" w:beforeAutospacing="0" w:after="0" w:afterAutospacing="0"/>
+        <w:rPr>
+          <w:rFonts w:ascii="Arial" w:hAnsi="Arial" w:cs="Arial"/>
+          <w:color w:val="030303"/>
+        </w:rPr>
+      </w:pPr>
+    </w:p>
+    <w:p>
+      <w:pPr>
+        <w:shd w:val="clear" w:color="auto" w:fill="F9F9F9"/>
+        <w:spacing w:after="0" w:line="240" w:lineRule="auto"/>
+        <w:outlineLvl w:val="0"/>
+        <w:rPr>
+          <w:rFonts w:ascii="Arial" w:eastAsia="Times New Roman" w:hAnsi="Arial" w:cs="Arial"/>
+          <w:kern w:val="36"/>
+          <w:sz w:val="20"/>
+          <w:szCs w:val="20"/>
+        </w:rPr>
+      </w:pPr>
+    </w:p>
+    <w:p>
+      <w:pPr>
+        <w:pStyle w:val="Heading1"/>
+        <w:shd w:val="clear" w:color="auto" w:fill="F9F9F9"/>
+        <w:spacing w:before="0" w:beforeAutospacing="0" w:after="0" w:afterAutospacing="0"/>
+        <w:rPr>
+          <w:rFonts w:ascii="Arial" w:hAnsi="Arial" w:cs="Arial"/>
+          <w:color w:val="030303"/>
+        </w:rPr>
+      </w:pPr>
+      <w:r>
+        <w:rPr>
+          <w:rFonts w:ascii="Arial" w:hAnsi="Arial" w:cs="Arial"/>
+          <w:color w:val="030303"/>
+        </w:rPr>
+        <w:t>Admin Delete Category</w:t>
+      </w:r>
+      <w:r>
+        <w:rPr>
+          <w:rFonts w:ascii="Arial" w:hAnsi="Arial" w:cs="Arial"/>
+          <w:color w:val="030303"/>
+        </w:rPr>
+        <w:t>?</w:t>
+      </w:r>
+    </w:p>
+    <w:p>
+      <w:pPr>
+        <w:pStyle w:val="Heading1"/>
+        <w:shd w:val="clear" w:color="auto" w:fill="F9F9F9"/>
+        <w:spacing w:before="0" w:beforeAutospacing="0" w:after="0" w:afterAutospacing="0"/>
+        <w:rPr>
+          <w:rFonts w:ascii="Arial" w:hAnsi="Arial" w:cs="Arial"/>
+          <w:color w:val="030303"/>
+          <w:sz w:val="21"/>
+          <w:szCs w:val="21"/>
+          <w:shd w:val="clear" w:color="auto" w:fill="F9F9F9"/>
+        </w:rPr>
+      </w:pPr>
+      <w:proofErr w:type="gramStart"/>
+      <w:r>
+        <w:rPr>
+          <w:rFonts w:ascii="Arial" w:hAnsi="Arial" w:cs="Arial"/>
+          <w:color w:val="030303"/>
+          <w:sz w:val="21"/>
+          <w:szCs w:val="21"/>
+          <w:shd w:val="clear" w:color="auto" w:fill="F9F9F9"/>
+        </w:rPr>
+        <w:t>1.How</w:t>
+      </w:r>
+      <w:proofErr w:type="gramEnd"/>
+      <w:r>
+        <w:rPr>
+          <w:rFonts w:ascii="Arial" w:hAnsi="Arial" w:cs="Arial"/>
+          <w:color w:val="030303"/>
+          <w:sz w:val="21"/>
+          <w:szCs w:val="21"/>
+          <w:shd w:val="clear" w:color="auto" w:fill="F9F9F9"/>
+        </w:rPr>
+        <w:t xml:space="preserve"> to delete category in </w:t>
+      </w:r>
+      <w:proofErr w:type="spellStart"/>
+      <w:r>
+        <w:rPr>
+          <w:rFonts w:ascii="Arial" w:hAnsi="Arial" w:cs="Arial"/>
+          <w:color w:val="030303"/>
+          <w:sz w:val="21"/>
+          <w:szCs w:val="21"/>
+          <w:shd w:val="clear" w:color="auto" w:fill="F9F9F9"/>
+        </w:rPr>
+        <w:t>laravel</w:t>
+      </w:r>
+      <w:proofErr w:type="spellEnd"/>
+      <w:r>
+        <w:rPr>
+          <w:rFonts w:ascii="Arial" w:hAnsi="Arial" w:cs="Arial"/>
+          <w:color w:val="030303"/>
+          <w:sz w:val="21"/>
+          <w:szCs w:val="21"/>
+          <w:shd w:val="clear" w:color="auto" w:fill="F9F9F9"/>
+        </w:rPr>
+        <w:t xml:space="preserve"> 8 ecommerce?</w:t>
+      </w:r>
+    </w:p>
+    <w:p>
+      <w:pPr>
+        <w:pStyle w:val="Heading1"/>
+        <w:shd w:val="clear" w:color="auto" w:fill="F9F9F9"/>
+        <w:spacing w:before="0" w:beforeAutospacing="0" w:after="0" w:afterAutospacing="0"/>
+        <w:rPr>
+          <w:rFonts w:ascii="Arial" w:hAnsi="Arial" w:cs="Arial"/>
+          <w:color w:val="FF0000"/>
+          <w:sz w:val="21"/>
+          <w:szCs w:val="21"/>
+          <w:shd w:val="clear" w:color="auto" w:fill="F9F9F9"/>
         </w:rPr>
       </w:pPr>
       <w:bookmarkStart w:id="0" w:name="_GoBack"/>
-      <w:bookmarkEnd w:id="0"/>
+      <w:r>
+        <w:rPr>
+          <w:rFonts w:ascii="Arial" w:hAnsi="Arial" w:cs="Arial"/>
+          <w:color w:val="FF0000"/>
+          <w:sz w:val="21"/>
+          <w:szCs w:val="21"/>
+          <w:shd w:val="clear" w:color="auto" w:fill="F9F9F9"/>
+        </w:rPr>
+        <w:t xml:space="preserve">In the category file we updated the whole file and added function </w:t>
+      </w:r>
+    </w:p>
+    <w:bookmarkEnd w:id="0"/>
+    <w:p>
+      <w:pPr>
+        <w:pStyle w:val="Heading1"/>
+        <w:shd w:val="clear" w:color="auto" w:fill="F9F9F9"/>
+        <w:spacing w:before="0" w:beforeAutospacing="0" w:after="0" w:afterAutospacing="0"/>
+        <w:rPr>
+          <w:rFonts w:ascii="Arial" w:hAnsi="Arial" w:cs="Arial"/>
+          <w:color w:val="030303"/>
+          <w:sz w:val="21"/>
+          <w:szCs w:val="21"/>
+          <w:shd w:val="clear" w:color="auto" w:fill="F9F9F9"/>
+        </w:rPr>
+      </w:pPr>
+    </w:p>
+    <w:p>
+      <w:pPr>
+        <w:pStyle w:val="Heading1"/>
+        <w:shd w:val="clear" w:color="auto" w:fill="F9F9F9"/>
+        <w:spacing w:before="0" w:beforeAutospacing="0" w:after="0" w:afterAutospacing="0"/>
+        <w:rPr>
+          <w:rFonts w:ascii="Arial" w:hAnsi="Arial" w:cs="Arial"/>
+          <w:color w:val="030303"/>
+          <w:sz w:val="21"/>
+          <w:szCs w:val="21"/>
+          <w:shd w:val="clear" w:color="auto" w:fill="F9F9F9"/>
+        </w:rPr>
+      </w:pPr>
+      <w:r>
+        <w:rPr>
+          <w:rFonts w:ascii="Arial" w:hAnsi="Arial" w:cs="Arial"/>
+          <w:color w:val="030303"/>
+          <w:sz w:val="21"/>
+          <w:szCs w:val="21"/>
+          <w:shd w:val="clear" w:color="auto" w:fill="F9F9F9"/>
+        </w:rPr>
+        <w:t xml:space="preserve"> </w:t>
+      </w:r>
+      <w:proofErr w:type="gramStart"/>
+      <w:r>
+        <w:rPr>
+          <w:rFonts w:ascii="Arial" w:hAnsi="Arial" w:cs="Arial"/>
+          <w:color w:val="030303"/>
+          <w:sz w:val="21"/>
+          <w:szCs w:val="21"/>
+          <w:shd w:val="clear" w:color="auto" w:fill="F9F9F9"/>
+        </w:rPr>
+        <w:t>2.What</w:t>
+      </w:r>
+      <w:proofErr w:type="gramEnd"/>
+      <w:r>
+        <w:rPr>
+          <w:rFonts w:ascii="Arial" w:hAnsi="Arial" w:cs="Arial"/>
+          <w:color w:val="030303"/>
+          <w:sz w:val="21"/>
+          <w:szCs w:val="21"/>
+          <w:shd w:val="clear" w:color="auto" w:fill="F9F9F9"/>
+        </w:rPr>
+        <w:t xml:space="preserve"> are the steps for deleting category in </w:t>
+      </w:r>
+      <w:proofErr w:type="spellStart"/>
+      <w:r>
+        <w:rPr>
+          <w:rFonts w:ascii="Arial" w:hAnsi="Arial" w:cs="Arial"/>
+          <w:color w:val="030303"/>
+          <w:sz w:val="21"/>
+          <w:szCs w:val="21"/>
+          <w:shd w:val="clear" w:color="auto" w:fill="F9F9F9"/>
+        </w:rPr>
+        <w:t>laravel</w:t>
+      </w:r>
+      <w:proofErr w:type="spellEnd"/>
+      <w:r>
+        <w:rPr>
+          <w:rFonts w:ascii="Arial" w:hAnsi="Arial" w:cs="Arial"/>
+          <w:color w:val="030303"/>
+          <w:sz w:val="21"/>
+          <w:szCs w:val="21"/>
+          <w:shd w:val="clear" w:color="auto" w:fill="F9F9F9"/>
+        </w:rPr>
+        <w:t xml:space="preserve"> 8 ecommerce?</w:t>
+      </w:r>
+    </w:p>
+    <w:p>
+      <w:pPr>
+        <w:pStyle w:val="Heading1"/>
+        <w:shd w:val="clear" w:color="auto" w:fill="F9F9F9"/>
+        <w:spacing w:before="0" w:beforeAutospacing="0" w:after="0" w:afterAutospacing="0"/>
+        <w:rPr>
+          <w:rFonts w:ascii="Arial" w:hAnsi="Arial" w:cs="Arial"/>
+          <w:color w:val="FF0000"/>
+        </w:rPr>
+      </w:pPr>
+      <w:r>
+        <w:rPr>
+          <w:rFonts w:ascii="Arial" w:hAnsi="Arial" w:cs="Arial"/>
+          <w:color w:val="FF0000"/>
+          <w:sz w:val="21"/>
+          <w:szCs w:val="21"/>
+          <w:shd w:val="clear" w:color="auto" w:fill="F9F9F9"/>
+        </w:rPr>
+        <w:t xml:space="preserve">Amend in the livewire file and another file in the view live wire </w:t>
+      </w:r>
+      <w:proofErr w:type="spellStart"/>
+      <w:r>
+        <w:rPr>
+          <w:rFonts w:ascii="Arial" w:hAnsi="Arial" w:cs="Arial"/>
+          <w:color w:val="FF0000"/>
+          <w:sz w:val="21"/>
+          <w:szCs w:val="21"/>
+          <w:shd w:val="clear" w:color="auto" w:fill="F9F9F9"/>
+        </w:rPr>
+        <w:t>catergory</w:t>
+      </w:r>
+      <w:proofErr w:type="spellEnd"/>
+      <w:r>
+        <w:rPr>
+          <w:rFonts w:ascii="Arial" w:hAnsi="Arial" w:cs="Arial"/>
+          <w:color w:val="FF0000"/>
+          <w:sz w:val="21"/>
+          <w:szCs w:val="21"/>
+          <w:shd w:val="clear" w:color="auto" w:fill="F9F9F9"/>
+        </w:rPr>
+        <w:t xml:space="preserve"> </w:t>
+      </w:r>
+      <w:proofErr w:type="gramStart"/>
+      <w:r>
+        <w:rPr>
+          <w:rFonts w:ascii="Arial" w:hAnsi="Arial" w:cs="Arial"/>
+          <w:color w:val="FF0000"/>
+          <w:sz w:val="21"/>
+          <w:szCs w:val="21"/>
+          <w:shd w:val="clear" w:color="auto" w:fill="F9F9F9"/>
+        </w:rPr>
+        <w:t>file .</w:t>
+      </w:r>
+      <w:proofErr w:type="gramEnd"/>
     </w:p>
     <w:p>
       <w:pPr>

</xml_diff>

<commit_message>
Video 17 Admin Product page
</commit_message>
<xml_diff>
--- a/Tasks in ecommerce.docx
+++ b/Tasks in ecommerce.docx
@@ -1977,14 +1977,7 @@
           <w:rFonts w:ascii="Arial" w:hAnsi="Arial" w:cs="Arial"/>
           <w:color w:val="030303"/>
         </w:rPr>
-        <w:t>Admin Delete Category</w:t>
-      </w:r>
-      <w:r>
-        <w:rPr>
-          <w:rFonts w:ascii="Arial" w:hAnsi="Arial" w:cs="Arial"/>
-          <w:color w:val="030303"/>
-        </w:rPr>
-        <w:t>?</w:t>
+        <w:t>Admin Delete Category?</w:t>
       </w:r>
     </w:p>
     <w:p>
@@ -2058,77 +2051,1063 @@
           <w:shd w:val="clear" w:color="auto" w:fill="F9F9F9"/>
         </w:rPr>
       </w:pPr>
+      <w:r>
+        <w:rPr>
+          <w:rFonts w:ascii="Arial" w:hAnsi="Arial" w:cs="Arial"/>
+          <w:color w:val="FF0000"/>
+          <w:sz w:val="21"/>
+          <w:szCs w:val="21"/>
+          <w:shd w:val="clear" w:color="auto" w:fill="F9F9F9"/>
+        </w:rPr>
+        <w:t xml:space="preserve">In the category file we updated the whole file and added function </w:t>
+      </w:r>
+    </w:p>
+    <w:p>
+      <w:pPr>
+        <w:pStyle w:val="Heading1"/>
+        <w:shd w:val="clear" w:color="auto" w:fill="F9F9F9"/>
+        <w:spacing w:before="0" w:beforeAutospacing="0" w:after="0" w:afterAutospacing="0"/>
+        <w:rPr>
+          <w:rFonts w:ascii="Arial" w:hAnsi="Arial" w:cs="Arial"/>
+          <w:color w:val="030303"/>
+          <w:sz w:val="21"/>
+          <w:szCs w:val="21"/>
+          <w:shd w:val="clear" w:color="auto" w:fill="F9F9F9"/>
+        </w:rPr>
+      </w:pPr>
+    </w:p>
+    <w:p>
+      <w:pPr>
+        <w:pStyle w:val="Heading1"/>
+        <w:shd w:val="clear" w:color="auto" w:fill="F9F9F9"/>
+        <w:spacing w:before="0" w:beforeAutospacing="0" w:after="0" w:afterAutospacing="0"/>
+        <w:rPr>
+          <w:rFonts w:ascii="Arial" w:hAnsi="Arial" w:cs="Arial"/>
+          <w:color w:val="030303"/>
+          <w:sz w:val="21"/>
+          <w:szCs w:val="21"/>
+          <w:shd w:val="clear" w:color="auto" w:fill="F9F9F9"/>
+        </w:rPr>
+      </w:pPr>
+      <w:r>
+        <w:rPr>
+          <w:rFonts w:ascii="Arial" w:hAnsi="Arial" w:cs="Arial"/>
+          <w:color w:val="030303"/>
+          <w:sz w:val="21"/>
+          <w:szCs w:val="21"/>
+          <w:shd w:val="clear" w:color="auto" w:fill="F9F9F9"/>
+        </w:rPr>
+        <w:t xml:space="preserve"> </w:t>
+      </w:r>
+      <w:proofErr w:type="gramStart"/>
+      <w:r>
+        <w:rPr>
+          <w:rFonts w:ascii="Arial" w:hAnsi="Arial" w:cs="Arial"/>
+          <w:color w:val="030303"/>
+          <w:sz w:val="21"/>
+          <w:szCs w:val="21"/>
+          <w:shd w:val="clear" w:color="auto" w:fill="F9F9F9"/>
+        </w:rPr>
+        <w:t>2.What</w:t>
+      </w:r>
+      <w:proofErr w:type="gramEnd"/>
+      <w:r>
+        <w:rPr>
+          <w:rFonts w:ascii="Arial" w:hAnsi="Arial" w:cs="Arial"/>
+          <w:color w:val="030303"/>
+          <w:sz w:val="21"/>
+          <w:szCs w:val="21"/>
+          <w:shd w:val="clear" w:color="auto" w:fill="F9F9F9"/>
+        </w:rPr>
+        <w:t xml:space="preserve"> are the steps for deleting category in </w:t>
+      </w:r>
+      <w:proofErr w:type="spellStart"/>
+      <w:r>
+        <w:rPr>
+          <w:rFonts w:ascii="Arial" w:hAnsi="Arial" w:cs="Arial"/>
+          <w:color w:val="030303"/>
+          <w:sz w:val="21"/>
+          <w:szCs w:val="21"/>
+          <w:shd w:val="clear" w:color="auto" w:fill="F9F9F9"/>
+        </w:rPr>
+        <w:t>laravel</w:t>
+      </w:r>
+      <w:proofErr w:type="spellEnd"/>
+      <w:r>
+        <w:rPr>
+          <w:rFonts w:ascii="Arial" w:hAnsi="Arial" w:cs="Arial"/>
+          <w:color w:val="030303"/>
+          <w:sz w:val="21"/>
+          <w:szCs w:val="21"/>
+          <w:shd w:val="clear" w:color="auto" w:fill="F9F9F9"/>
+        </w:rPr>
+        <w:t xml:space="preserve"> 8 ecommerce?</w:t>
+      </w:r>
+    </w:p>
+    <w:p>
+      <w:pPr>
+        <w:pStyle w:val="Heading1"/>
+        <w:shd w:val="clear" w:color="auto" w:fill="F9F9F9"/>
+        <w:spacing w:before="0" w:beforeAutospacing="0" w:after="0" w:afterAutospacing="0"/>
+        <w:rPr>
+          <w:rFonts w:ascii="Arial" w:hAnsi="Arial" w:cs="Arial"/>
+          <w:color w:val="FF0000"/>
+          <w:sz w:val="21"/>
+          <w:szCs w:val="21"/>
+          <w:shd w:val="clear" w:color="auto" w:fill="F9F9F9"/>
+        </w:rPr>
+      </w:pPr>
+      <w:r>
+        <w:rPr>
+          <w:rFonts w:ascii="Arial" w:hAnsi="Arial" w:cs="Arial"/>
+          <w:color w:val="FF0000"/>
+          <w:sz w:val="21"/>
+          <w:szCs w:val="21"/>
+          <w:shd w:val="clear" w:color="auto" w:fill="F9F9F9"/>
+        </w:rPr>
+        <w:t xml:space="preserve">Amend in the livewire file and another file in the view live wire </w:t>
+      </w:r>
+      <w:proofErr w:type="spellStart"/>
+      <w:r>
+        <w:rPr>
+          <w:rFonts w:ascii="Arial" w:hAnsi="Arial" w:cs="Arial"/>
+          <w:color w:val="FF0000"/>
+          <w:sz w:val="21"/>
+          <w:szCs w:val="21"/>
+          <w:shd w:val="clear" w:color="auto" w:fill="F9F9F9"/>
+        </w:rPr>
+        <w:t>catergory</w:t>
+      </w:r>
+      <w:proofErr w:type="spellEnd"/>
+      <w:r>
+        <w:rPr>
+          <w:rFonts w:ascii="Arial" w:hAnsi="Arial" w:cs="Arial"/>
+          <w:color w:val="FF0000"/>
+          <w:sz w:val="21"/>
+          <w:szCs w:val="21"/>
+          <w:shd w:val="clear" w:color="auto" w:fill="F9F9F9"/>
+        </w:rPr>
+        <w:t xml:space="preserve"> </w:t>
+      </w:r>
+      <w:proofErr w:type="gramStart"/>
+      <w:r>
+        <w:rPr>
+          <w:rFonts w:ascii="Arial" w:hAnsi="Arial" w:cs="Arial"/>
+          <w:color w:val="FF0000"/>
+          <w:sz w:val="21"/>
+          <w:szCs w:val="21"/>
+          <w:shd w:val="clear" w:color="auto" w:fill="F9F9F9"/>
+        </w:rPr>
+        <w:t>file .</w:t>
+      </w:r>
+      <w:proofErr w:type="gramEnd"/>
+    </w:p>
+    <w:p>
+      <w:pPr>
+        <w:pStyle w:val="Heading1"/>
+        <w:shd w:val="clear" w:color="auto" w:fill="F9F9F9"/>
+        <w:spacing w:before="0" w:beforeAutospacing="0" w:after="0" w:afterAutospacing="0"/>
+        <w:rPr>
+          <w:rFonts w:ascii="Arial" w:hAnsi="Arial" w:cs="Arial"/>
+          <w:color w:val="FF0000"/>
+          <w:sz w:val="21"/>
+          <w:szCs w:val="21"/>
+          <w:shd w:val="clear" w:color="auto" w:fill="F9F9F9"/>
+        </w:rPr>
+      </w:pPr>
+    </w:p>
+    <w:p>
+      <w:pPr>
+        <w:pStyle w:val="Heading1"/>
+        <w:shd w:val="clear" w:color="auto" w:fill="F9F9F9"/>
+        <w:spacing w:before="0" w:beforeAutospacing="0" w:after="0" w:afterAutospacing="0"/>
+        <w:rPr>
+          <w:rFonts w:ascii="Arial" w:hAnsi="Arial" w:cs="Arial"/>
+          <w:color w:val="FF0000"/>
+          <w:sz w:val="21"/>
+          <w:szCs w:val="21"/>
+          <w:shd w:val="clear" w:color="auto" w:fill="F9F9F9"/>
+        </w:rPr>
+      </w:pPr>
+    </w:p>
+    <w:p>
+      <w:pPr>
+        <w:pStyle w:val="Heading1"/>
+        <w:shd w:val="clear" w:color="auto" w:fill="F9F9F9"/>
+        <w:spacing w:before="0" w:beforeAutospacing="0" w:after="0" w:afterAutospacing="0"/>
+        <w:rPr>
+          <w:rFonts w:ascii="Arial" w:hAnsi="Arial" w:cs="Arial"/>
+          <w:sz w:val="28"/>
+          <w:szCs w:val="28"/>
+          <w:shd w:val="clear" w:color="auto" w:fill="F9F9F9"/>
+        </w:rPr>
+      </w:pPr>
+    </w:p>
+    <w:p>
+      <w:pPr>
+        <w:pStyle w:val="Heading1"/>
+        <w:shd w:val="clear" w:color="auto" w:fill="F9F9F9"/>
+        <w:spacing w:before="0" w:beforeAutospacing="0" w:after="0" w:afterAutospacing="0"/>
+        <w:rPr>
+          <w:rFonts w:ascii="Arial" w:hAnsi="Arial" w:cs="Arial"/>
+          <w:sz w:val="28"/>
+          <w:szCs w:val="28"/>
+          <w:shd w:val="clear" w:color="auto" w:fill="F9F9F9"/>
+        </w:rPr>
+      </w:pPr>
+    </w:p>
+    <w:p>
+      <w:pPr>
+        <w:pStyle w:val="Heading1"/>
+        <w:shd w:val="clear" w:color="auto" w:fill="F9F9F9"/>
+        <w:spacing w:before="0" w:beforeAutospacing="0" w:after="0" w:afterAutospacing="0"/>
+        <w:rPr>
+          <w:rFonts w:ascii="Arial" w:hAnsi="Arial" w:cs="Arial"/>
+          <w:sz w:val="28"/>
+          <w:szCs w:val="28"/>
+          <w:shd w:val="clear" w:color="auto" w:fill="F9F9F9"/>
+        </w:rPr>
+      </w:pPr>
+    </w:p>
+    <w:p>
+      <w:pPr>
+        <w:pStyle w:val="Heading1"/>
+        <w:shd w:val="clear" w:color="auto" w:fill="F9F9F9"/>
+        <w:spacing w:before="0" w:beforeAutospacing="0" w:after="0" w:afterAutospacing="0"/>
+        <w:rPr>
+          <w:rFonts w:ascii="Arial" w:hAnsi="Arial" w:cs="Arial"/>
+          <w:sz w:val="28"/>
+          <w:szCs w:val="28"/>
+          <w:shd w:val="clear" w:color="auto" w:fill="F9F9F9"/>
+        </w:rPr>
+      </w:pPr>
+    </w:p>
+    <w:p>
+      <w:pPr>
+        <w:pStyle w:val="Heading1"/>
+        <w:shd w:val="clear" w:color="auto" w:fill="F9F9F9"/>
+        <w:spacing w:before="0" w:beforeAutospacing="0" w:after="0" w:afterAutospacing="0"/>
+        <w:rPr>
+          <w:rFonts w:ascii="Arial" w:hAnsi="Arial" w:cs="Arial"/>
+          <w:sz w:val="28"/>
+          <w:szCs w:val="28"/>
+          <w:shd w:val="clear" w:color="auto" w:fill="F9F9F9"/>
+        </w:rPr>
+      </w:pPr>
+    </w:p>
+    <w:p>
+      <w:pPr>
+        <w:pStyle w:val="Heading1"/>
+        <w:shd w:val="clear" w:color="auto" w:fill="F9F9F9"/>
+        <w:spacing w:before="0" w:beforeAutospacing="0" w:after="0" w:afterAutospacing="0"/>
+        <w:rPr>
+          <w:rFonts w:ascii="Arial" w:hAnsi="Arial" w:cs="Arial"/>
+          <w:sz w:val="28"/>
+          <w:szCs w:val="28"/>
+          <w:shd w:val="clear" w:color="auto" w:fill="F9F9F9"/>
+        </w:rPr>
+      </w:pPr>
+      <w:r>
+        <w:rPr>
+          <w:rFonts w:ascii="Arial" w:hAnsi="Arial" w:cs="Arial"/>
+          <w:sz w:val="28"/>
+          <w:szCs w:val="28"/>
+          <w:shd w:val="clear" w:color="auto" w:fill="F9F9F9"/>
+        </w:rPr>
+        <w:lastRenderedPageBreak/>
+        <w:t>Admin Product Page?</w:t>
+      </w:r>
+    </w:p>
+    <w:p>
+      <w:pPr>
+        <w:pStyle w:val="Heading1"/>
+        <w:shd w:val="clear" w:color="auto" w:fill="F9F9F9"/>
+        <w:spacing w:before="0" w:beforeAutospacing="0" w:after="0" w:afterAutospacing="0"/>
+        <w:rPr>
+          <w:rFonts w:ascii="Arial" w:hAnsi="Arial" w:cs="Arial"/>
+          <w:sz w:val="28"/>
+          <w:szCs w:val="28"/>
+          <w:shd w:val="clear" w:color="auto" w:fill="F9F9F9"/>
+        </w:rPr>
+      </w:pPr>
+    </w:p>
+    <w:p>
+      <w:pPr>
+        <w:pStyle w:val="Heading1"/>
+        <w:shd w:val="clear" w:color="auto" w:fill="F9F9F9"/>
+        <w:spacing w:before="0" w:beforeAutospacing="0" w:after="0" w:afterAutospacing="0"/>
+        <w:rPr>
+          <w:rFonts w:ascii="Arial" w:hAnsi="Arial" w:cs="Arial"/>
+          <w:color w:val="030303"/>
+          <w:sz w:val="21"/>
+          <w:szCs w:val="21"/>
+          <w:shd w:val="clear" w:color="auto" w:fill="F9F9F9"/>
+        </w:rPr>
+      </w:pPr>
+      <w:r>
+        <w:br/>
+      </w:r>
+      <w:proofErr w:type="gramStart"/>
+      <w:r>
+        <w:rPr>
+          <w:rFonts w:ascii="Arial" w:hAnsi="Arial" w:cs="Arial"/>
+          <w:color w:val="030303"/>
+          <w:sz w:val="21"/>
+          <w:szCs w:val="21"/>
+          <w:shd w:val="clear" w:color="auto" w:fill="F9F9F9"/>
+        </w:rPr>
+        <w:t>1.How</w:t>
+      </w:r>
+      <w:proofErr w:type="gramEnd"/>
+      <w:r>
+        <w:rPr>
+          <w:rFonts w:ascii="Arial" w:hAnsi="Arial" w:cs="Arial"/>
+          <w:color w:val="030303"/>
+          <w:sz w:val="21"/>
+          <w:szCs w:val="21"/>
+          <w:shd w:val="clear" w:color="auto" w:fill="F9F9F9"/>
+        </w:rPr>
+        <w:t xml:space="preserve"> to create product page in </w:t>
+      </w:r>
+      <w:proofErr w:type="spellStart"/>
+      <w:r>
+        <w:rPr>
+          <w:rFonts w:ascii="Arial" w:hAnsi="Arial" w:cs="Arial"/>
+          <w:color w:val="030303"/>
+          <w:sz w:val="21"/>
+          <w:szCs w:val="21"/>
+          <w:shd w:val="clear" w:color="auto" w:fill="F9F9F9"/>
+        </w:rPr>
+        <w:t>laravel</w:t>
+      </w:r>
+      <w:proofErr w:type="spellEnd"/>
+      <w:r>
+        <w:rPr>
+          <w:rFonts w:ascii="Arial" w:hAnsi="Arial" w:cs="Arial"/>
+          <w:color w:val="030303"/>
+          <w:sz w:val="21"/>
+          <w:szCs w:val="21"/>
+          <w:shd w:val="clear" w:color="auto" w:fill="F9F9F9"/>
+        </w:rPr>
+        <w:t xml:space="preserve"> 8 ecommerce?</w:t>
+      </w:r>
+    </w:p>
+    <w:p>
+      <w:pPr>
+        <w:pStyle w:val="Heading1"/>
+        <w:shd w:val="clear" w:color="auto" w:fill="F9F9F9"/>
+        <w:spacing w:before="0" w:beforeAutospacing="0" w:after="0" w:afterAutospacing="0"/>
+        <w:rPr>
+          <w:rFonts w:ascii="Arial" w:hAnsi="Arial" w:cs="Arial"/>
+          <w:color w:val="FF0000"/>
+          <w:sz w:val="21"/>
+          <w:szCs w:val="21"/>
+          <w:shd w:val="clear" w:color="auto" w:fill="F9F9F9"/>
+        </w:rPr>
+      </w:pPr>
+      <w:r>
+        <w:rPr>
+          <w:rFonts w:ascii="Arial" w:hAnsi="Arial" w:cs="Arial"/>
+          <w:color w:val="FF0000"/>
+          <w:sz w:val="21"/>
+          <w:szCs w:val="21"/>
+          <w:shd w:val="clear" w:color="auto" w:fill="F9F9F9"/>
+        </w:rPr>
+        <w:t xml:space="preserve">Frist create component name </w:t>
+      </w:r>
+      <w:r>
+        <w:rPr>
+          <w:rFonts w:ascii="Arial" w:hAnsi="Arial" w:cs="Arial"/>
+          <w:color w:val="FF0000"/>
+          <w:sz w:val="21"/>
+          <w:szCs w:val="21"/>
+          <w:shd w:val="clear" w:color="auto" w:fill="F9F9F9"/>
+        </w:rPr>
+        <w:t>(</w:t>
+      </w:r>
+      <w:proofErr w:type="spellStart"/>
+      <w:r>
+        <w:rPr>
+          <w:rFonts w:ascii="Arial" w:hAnsi="Arial" w:cs="Arial"/>
+          <w:color w:val="FF0000"/>
+          <w:sz w:val="21"/>
+          <w:szCs w:val="21"/>
+          <w:shd w:val="clear" w:color="auto" w:fill="F9F9F9"/>
+        </w:rPr>
+        <w:t>adminproductcomponent</w:t>
+      </w:r>
+      <w:proofErr w:type="spellEnd"/>
+      <w:r>
+        <w:rPr>
+          <w:rFonts w:ascii="Arial" w:hAnsi="Arial" w:cs="Arial"/>
+          <w:color w:val="FF0000"/>
+          <w:sz w:val="21"/>
+          <w:szCs w:val="21"/>
+          <w:shd w:val="clear" w:color="auto" w:fill="F9F9F9"/>
+        </w:rPr>
+        <w:t>), second Set the route of the product-</w:t>
+      </w:r>
+      <w:r>
+        <w:rPr>
+          <w:rFonts w:ascii="Arial" w:hAnsi="Arial" w:cs="Arial"/>
+          <w:color w:val="FF0000"/>
+          <w:sz w:val="21"/>
+          <w:szCs w:val="21"/>
+          <w:shd w:val="clear" w:color="auto" w:fill="F9F9F9"/>
+        </w:rPr>
+        <w:t>component. Writing</w:t>
+      </w:r>
+      <w:r>
+        <w:rPr>
+          <w:rFonts w:ascii="Arial" w:hAnsi="Arial" w:cs="Arial"/>
+          <w:color w:val="FF0000"/>
+          <w:sz w:val="21"/>
+          <w:szCs w:val="21"/>
+          <w:shd w:val="clear" w:color="auto" w:fill="F9F9F9"/>
+        </w:rPr>
+        <w:t xml:space="preserve"> the function in the class of the </w:t>
+      </w:r>
+      <w:r>
+        <w:rPr>
+          <w:rFonts w:ascii="Arial" w:hAnsi="Arial" w:cs="Arial"/>
+          <w:color w:val="FF0000"/>
+          <w:sz w:val="21"/>
+          <w:szCs w:val="21"/>
+          <w:shd w:val="clear" w:color="auto" w:fill="F9F9F9"/>
+        </w:rPr>
+        <w:t>component.</w:t>
+      </w:r>
+    </w:p>
+    <w:p>
+      <w:pPr>
+        <w:pStyle w:val="Heading1"/>
+        <w:shd w:val="clear" w:color="auto" w:fill="F9F9F9"/>
+        <w:spacing w:before="0" w:beforeAutospacing="0" w:after="0" w:afterAutospacing="0"/>
+        <w:rPr>
+          <w:rFonts w:ascii="Arial" w:hAnsi="Arial" w:cs="Arial"/>
+          <w:color w:val="FF0000"/>
+          <w:sz w:val="21"/>
+          <w:szCs w:val="21"/>
+          <w:shd w:val="clear" w:color="auto" w:fill="F9F9F9"/>
+        </w:rPr>
+      </w:pPr>
+    </w:p>
+    <w:p>
+      <w:pPr>
+        <w:pStyle w:val="Heading1"/>
+        <w:shd w:val="clear" w:color="auto" w:fill="F9F9F9"/>
+        <w:spacing w:before="0" w:beforeAutospacing="0" w:after="0" w:afterAutospacing="0"/>
+        <w:rPr>
+          <w:rFonts w:ascii="Arial" w:hAnsi="Arial" w:cs="Arial"/>
+          <w:color w:val="FF0000"/>
+          <w:sz w:val="21"/>
+          <w:szCs w:val="21"/>
+          <w:shd w:val="clear" w:color="auto" w:fill="F9F9F9"/>
+        </w:rPr>
+      </w:pPr>
+      <w:r>
+        <w:rPr>
+          <w:rFonts w:ascii="Arial" w:hAnsi="Arial" w:cs="Arial"/>
+          <w:color w:val="FF0000"/>
+          <w:sz w:val="21"/>
+          <w:szCs w:val="21"/>
+          <w:shd w:val="clear" w:color="auto" w:fill="F9F9F9"/>
+        </w:rPr>
+        <w:t xml:space="preserve">After that go to view admin livewire component to design and create </w:t>
+      </w:r>
+      <w:r>
+        <w:rPr>
+          <w:rFonts w:ascii="Arial" w:hAnsi="Arial" w:cs="Arial"/>
+          <w:color w:val="FF0000"/>
+          <w:sz w:val="21"/>
+          <w:szCs w:val="21"/>
+          <w:shd w:val="clear" w:color="auto" w:fill="F9F9F9"/>
+        </w:rPr>
+        <w:t xml:space="preserve">table. </w:t>
+      </w:r>
+    </w:p>
+    <w:p>
+      <w:pPr>
+        <w:pStyle w:val="Heading1"/>
+        <w:shd w:val="clear" w:color="auto" w:fill="F9F9F9"/>
+        <w:spacing w:before="0" w:beforeAutospacing="0" w:after="0" w:afterAutospacing="0"/>
+        <w:rPr>
+          <w:rFonts w:ascii="Arial" w:hAnsi="Arial" w:cs="Arial"/>
+          <w:color w:val="FF0000"/>
+          <w:sz w:val="21"/>
+          <w:szCs w:val="21"/>
+          <w:shd w:val="clear" w:color="auto" w:fill="F9F9F9"/>
+        </w:rPr>
+      </w:pPr>
+      <w:r>
+        <w:rPr>
+          <w:rFonts w:ascii="Arial" w:hAnsi="Arial" w:cs="Arial"/>
+          <w:color w:val="FF0000"/>
+          <w:sz w:val="21"/>
+          <w:szCs w:val="21"/>
+          <w:shd w:val="clear" w:color="auto" w:fill="F9F9F9"/>
+        </w:rPr>
+        <w:t xml:space="preserve">Creating a function in the product </w:t>
+      </w:r>
+      <w:r>
+        <w:rPr>
+          <w:rFonts w:ascii="Arial" w:hAnsi="Arial" w:cs="Arial"/>
+          <w:color w:val="FF0000"/>
+          <w:sz w:val="21"/>
+          <w:szCs w:val="21"/>
+          <w:shd w:val="clear" w:color="auto" w:fill="F9F9F9"/>
+        </w:rPr>
+        <w:t>table,</w:t>
+      </w:r>
+      <w:r>
+        <w:rPr>
+          <w:rFonts w:ascii="Arial" w:hAnsi="Arial" w:cs="Arial"/>
+          <w:color w:val="FF0000"/>
+          <w:sz w:val="21"/>
+          <w:szCs w:val="21"/>
+          <w:shd w:val="clear" w:color="auto" w:fill="F9F9F9"/>
+        </w:rPr>
+        <w:t xml:space="preserve"> which in the Model folder.</w:t>
+      </w:r>
+    </w:p>
+    <w:p>
+      <w:pPr>
+        <w:pStyle w:val="Heading1"/>
+        <w:shd w:val="clear" w:color="auto" w:fill="F9F9F9"/>
+        <w:spacing w:before="0" w:beforeAutospacing="0" w:after="0" w:afterAutospacing="0"/>
+        <w:rPr>
+          <w:rFonts w:ascii="Arial" w:hAnsi="Arial" w:cs="Arial"/>
+          <w:color w:val="FF0000"/>
+          <w:sz w:val="21"/>
+          <w:szCs w:val="21"/>
+          <w:shd w:val="clear" w:color="auto" w:fill="F9F9F9"/>
+        </w:rPr>
+      </w:pPr>
+    </w:p>
+    <w:p>
+      <w:pPr>
+        <w:pStyle w:val="Heading1"/>
+        <w:shd w:val="clear" w:color="auto" w:fill="F9F9F9"/>
+        <w:spacing w:before="0" w:beforeAutospacing="0" w:after="0" w:afterAutospacing="0"/>
+        <w:rPr>
+          <w:rFonts w:ascii="Arial" w:hAnsi="Arial" w:cs="Arial"/>
+          <w:color w:val="FF0000"/>
+          <w:sz w:val="21"/>
+          <w:szCs w:val="21"/>
+          <w:shd w:val="clear" w:color="auto" w:fill="F9F9F9"/>
+        </w:rPr>
+      </w:pPr>
+      <w:r>
+        <w:rPr>
+          <w:rFonts w:ascii="Arial" w:hAnsi="Arial" w:cs="Arial"/>
+          <w:color w:val="FF0000"/>
+          <w:sz w:val="21"/>
+          <w:szCs w:val="21"/>
+          <w:shd w:val="clear" w:color="auto" w:fill="F9F9F9"/>
+        </w:rPr>
+        <w:t xml:space="preserve">Finally </w:t>
+      </w:r>
+      <w:r>
+        <w:rPr>
+          <w:rFonts w:ascii="Arial" w:hAnsi="Arial" w:cs="Arial"/>
+          <w:color w:val="FF0000"/>
+          <w:sz w:val="21"/>
+          <w:szCs w:val="21"/>
+          <w:shd w:val="clear" w:color="auto" w:fill="F9F9F9"/>
+        </w:rPr>
+        <w:t>adding</w:t>
+      </w:r>
+      <w:r>
+        <w:rPr>
+          <w:rFonts w:ascii="Arial" w:hAnsi="Arial" w:cs="Arial"/>
+          <w:color w:val="FF0000"/>
+          <w:sz w:val="21"/>
+          <w:szCs w:val="21"/>
+          <w:shd w:val="clear" w:color="auto" w:fill="F9F9F9"/>
+        </w:rPr>
+        <w:t xml:space="preserve"> the link of all products in the </w:t>
+      </w:r>
+      <w:proofErr w:type="spellStart"/>
+      <w:r>
+        <w:rPr>
+          <w:rFonts w:ascii="Arial" w:hAnsi="Arial" w:cs="Arial"/>
+          <w:color w:val="FF0000"/>
+          <w:sz w:val="21"/>
+          <w:szCs w:val="21"/>
+          <w:shd w:val="clear" w:color="auto" w:fill="F9F9F9"/>
+        </w:rPr>
+        <w:t>base.file</w:t>
+      </w:r>
+      <w:proofErr w:type="spellEnd"/>
+      <w:r>
+        <w:rPr>
+          <w:rFonts w:ascii="Arial" w:hAnsi="Arial" w:cs="Arial"/>
+          <w:color w:val="FF0000"/>
+          <w:sz w:val="21"/>
+          <w:szCs w:val="21"/>
+          <w:shd w:val="clear" w:color="auto" w:fill="F9F9F9"/>
+        </w:rPr>
+        <w:t xml:space="preserve"> and taking the routing from </w:t>
+      </w:r>
+      <w:r>
+        <w:rPr>
+          <w:rFonts w:ascii="Arial" w:hAnsi="Arial" w:cs="Arial"/>
+          <w:color w:val="FF0000"/>
+          <w:sz w:val="21"/>
+          <w:szCs w:val="21"/>
+          <w:shd w:val="clear" w:color="auto" w:fill="F9F9F9"/>
+        </w:rPr>
+        <w:t xml:space="preserve">web </w:t>
+      </w:r>
+      <w:r>
+        <w:rPr>
+          <w:rFonts w:ascii="Arial" w:hAnsi="Arial" w:cs="Arial"/>
+          <w:color w:val="FF0000"/>
+          <w:sz w:val="21"/>
+          <w:szCs w:val="21"/>
+          <w:shd w:val="clear" w:color="auto" w:fill="F9F9F9"/>
+        </w:rPr>
+        <w:t>file.</w:t>
+      </w:r>
+    </w:p>
+    <w:p>
+      <w:pPr>
+        <w:pStyle w:val="Heading1"/>
+        <w:shd w:val="clear" w:color="auto" w:fill="F9F9F9"/>
+        <w:spacing w:before="0" w:beforeAutospacing="0" w:after="0" w:afterAutospacing="0"/>
+        <w:rPr>
+          <w:rFonts w:ascii="Arial" w:hAnsi="Arial" w:cs="Arial"/>
+          <w:color w:val="FF0000"/>
+          <w:sz w:val="21"/>
+          <w:szCs w:val="21"/>
+          <w:shd w:val="clear" w:color="auto" w:fill="F9F9F9"/>
+        </w:rPr>
+      </w:pPr>
+    </w:p>
+    <w:p>
+      <w:pPr>
+        <w:pStyle w:val="Heading1"/>
+        <w:shd w:val="clear" w:color="auto" w:fill="F9F9F9"/>
+        <w:spacing w:before="0" w:beforeAutospacing="0" w:after="0" w:afterAutospacing="0"/>
+        <w:rPr>
+          <w:rFonts w:ascii="Arial" w:hAnsi="Arial" w:cs="Arial"/>
+          <w:color w:val="FF0000"/>
+          <w:sz w:val="21"/>
+          <w:szCs w:val="21"/>
+          <w:shd w:val="clear" w:color="auto" w:fill="F9F9F9"/>
+        </w:rPr>
+      </w:pPr>
+      <w:r>
+        <w:rPr>
+          <w:rFonts w:ascii="Arial" w:hAnsi="Arial" w:cs="Arial"/>
+          <w:color w:val="FF0000"/>
+          <w:sz w:val="21"/>
+          <w:szCs w:val="21"/>
+          <w:shd w:val="clear" w:color="auto" w:fill="F9F9F9"/>
+        </w:rPr>
+        <w:t>One the problem I faced that to access property by using -&gt;</w:t>
+      </w:r>
+      <w:proofErr w:type="gramStart"/>
+      <w:r>
+        <w:rPr>
+          <w:rFonts w:ascii="Arial" w:hAnsi="Arial" w:cs="Arial"/>
+          <w:color w:val="FF0000"/>
+          <w:sz w:val="21"/>
+          <w:szCs w:val="21"/>
+          <w:shd w:val="clear" w:color="auto" w:fill="F9F9F9"/>
+        </w:rPr>
+        <w:t>?.</w:t>
+      </w:r>
+      <w:proofErr w:type="gramEnd"/>
+    </w:p>
+    <w:p>
+      <w:pPr>
+        <w:pStyle w:val="Heading1"/>
+        <w:shd w:val="clear" w:color="auto" w:fill="F9F9F9"/>
+        <w:spacing w:before="0" w:beforeAutospacing="0" w:after="0" w:afterAutospacing="0"/>
+        <w:rPr>
+          <w:rFonts w:ascii="Arial" w:hAnsi="Arial" w:cs="Arial"/>
+          <w:color w:val="FF0000"/>
+          <w:sz w:val="21"/>
+          <w:szCs w:val="21"/>
+          <w:shd w:val="clear" w:color="auto" w:fill="F9F9F9"/>
+        </w:rPr>
+      </w:pPr>
+    </w:p>
+    <w:p>
+      <w:pPr>
+        <w:pStyle w:val="Heading1"/>
+        <w:shd w:val="clear" w:color="auto" w:fill="F9F9F9"/>
+        <w:spacing w:before="0" w:beforeAutospacing="0" w:after="0" w:afterAutospacing="0"/>
+        <w:rPr>
+          <w:rFonts w:ascii="Arial" w:hAnsi="Arial" w:cs="Arial"/>
+          <w:color w:val="030303"/>
+          <w:sz w:val="21"/>
+          <w:szCs w:val="21"/>
+          <w:shd w:val="clear" w:color="auto" w:fill="F9F9F9"/>
+        </w:rPr>
+      </w:pPr>
+      <w:r>
+        <w:rPr>
+          <w:rFonts w:ascii="Arial" w:hAnsi="Arial" w:cs="Arial"/>
+          <w:color w:val="030303"/>
+          <w:sz w:val="21"/>
+          <w:szCs w:val="21"/>
+          <w:shd w:val="clear" w:color="auto" w:fill="F9F9F9"/>
+        </w:rPr>
+        <w:t xml:space="preserve"> </w:t>
+      </w:r>
+      <w:proofErr w:type="gramStart"/>
+      <w:r>
+        <w:rPr>
+          <w:rFonts w:ascii="Arial" w:hAnsi="Arial" w:cs="Arial"/>
+          <w:color w:val="030303"/>
+          <w:sz w:val="21"/>
+          <w:szCs w:val="21"/>
+          <w:shd w:val="clear" w:color="auto" w:fill="F9F9F9"/>
+        </w:rPr>
+        <w:t>2.How</w:t>
+      </w:r>
+      <w:proofErr w:type="gramEnd"/>
+      <w:r>
+        <w:rPr>
+          <w:rFonts w:ascii="Arial" w:hAnsi="Arial" w:cs="Arial"/>
+          <w:color w:val="030303"/>
+          <w:sz w:val="21"/>
+          <w:szCs w:val="21"/>
+          <w:shd w:val="clear" w:color="auto" w:fill="F9F9F9"/>
+        </w:rPr>
+        <w:t xml:space="preserve"> to fetch all products in </w:t>
+      </w:r>
+      <w:proofErr w:type="spellStart"/>
+      <w:r>
+        <w:rPr>
+          <w:rFonts w:ascii="Arial" w:hAnsi="Arial" w:cs="Arial"/>
+          <w:color w:val="030303"/>
+          <w:sz w:val="21"/>
+          <w:szCs w:val="21"/>
+          <w:shd w:val="clear" w:color="auto" w:fill="F9F9F9"/>
+        </w:rPr>
+        <w:t>laravel</w:t>
+      </w:r>
+      <w:proofErr w:type="spellEnd"/>
+      <w:r>
+        <w:rPr>
+          <w:rFonts w:ascii="Arial" w:hAnsi="Arial" w:cs="Arial"/>
+          <w:color w:val="030303"/>
+          <w:sz w:val="21"/>
+          <w:szCs w:val="21"/>
+          <w:shd w:val="clear" w:color="auto" w:fill="F9F9F9"/>
+        </w:rPr>
+        <w:t xml:space="preserve"> 8 ecommerce? </w:t>
+      </w:r>
+    </w:p>
+    <w:p>
+      <w:pPr>
+        <w:pStyle w:val="Heading1"/>
+        <w:shd w:val="clear" w:color="auto" w:fill="F9F9F9"/>
+        <w:spacing w:before="0" w:beforeAutospacing="0" w:after="0" w:afterAutospacing="0"/>
+        <w:rPr>
+          <w:rFonts w:ascii="Arial" w:hAnsi="Arial" w:cs="Arial"/>
+          <w:color w:val="030303"/>
+          <w:sz w:val="21"/>
+          <w:szCs w:val="21"/>
+          <w:shd w:val="clear" w:color="auto" w:fill="F9F9F9"/>
+        </w:rPr>
+      </w:pPr>
       <w:bookmarkStart w:id="0" w:name="_GoBack"/>
-      <w:r>
-        <w:rPr>
-          <w:rFonts w:ascii="Arial" w:hAnsi="Arial" w:cs="Arial"/>
-          <w:color w:val="FF0000"/>
-          <w:sz w:val="21"/>
-          <w:szCs w:val="21"/>
-          <w:shd w:val="clear" w:color="auto" w:fill="F9F9F9"/>
-        </w:rPr>
-        <w:t xml:space="preserve">In the category file we updated the whole file and added function </w:t>
-      </w:r>
-    </w:p>
-    <w:bookmarkEnd w:id="0"/>
-    <w:p>
-      <w:pPr>
-        <w:pStyle w:val="Heading1"/>
-        <w:shd w:val="clear" w:color="auto" w:fill="F9F9F9"/>
-        <w:spacing w:before="0" w:beforeAutospacing="0" w:after="0" w:afterAutospacing="0"/>
-        <w:rPr>
-          <w:rFonts w:ascii="Arial" w:hAnsi="Arial" w:cs="Arial"/>
-          <w:color w:val="030303"/>
-          <w:sz w:val="21"/>
-          <w:szCs w:val="21"/>
-          <w:shd w:val="clear" w:color="auto" w:fill="F9F9F9"/>
-        </w:rPr>
-      </w:pPr>
-    </w:p>
-    <w:p>
-      <w:pPr>
-        <w:pStyle w:val="Heading1"/>
-        <w:shd w:val="clear" w:color="auto" w:fill="F9F9F9"/>
-        <w:spacing w:before="0" w:beforeAutospacing="0" w:after="0" w:afterAutospacing="0"/>
-        <w:rPr>
-          <w:rFonts w:ascii="Arial" w:hAnsi="Arial" w:cs="Arial"/>
-          <w:color w:val="030303"/>
-          <w:sz w:val="21"/>
-          <w:szCs w:val="21"/>
-          <w:shd w:val="clear" w:color="auto" w:fill="F9F9F9"/>
-        </w:rPr>
-      </w:pPr>
-      <w:r>
-        <w:rPr>
-          <w:rFonts w:ascii="Arial" w:hAnsi="Arial" w:cs="Arial"/>
-          <w:color w:val="030303"/>
-          <w:sz w:val="21"/>
-          <w:szCs w:val="21"/>
-          <w:shd w:val="clear" w:color="auto" w:fill="F9F9F9"/>
-        </w:rPr>
-        <w:t xml:space="preserve"> </w:t>
+      <w:bookmarkEnd w:id="0"/>
+    </w:p>
+    <w:p>
+      <w:pPr>
+        <w:pStyle w:val="Heading1"/>
+        <w:shd w:val="clear" w:color="auto" w:fill="F9F9F9"/>
+        <w:spacing w:before="0" w:beforeAutospacing="0" w:after="0" w:afterAutospacing="0"/>
+        <w:rPr>
+          <w:rFonts w:ascii="Arial" w:hAnsi="Arial" w:cs="Arial"/>
+          <w:color w:val="FF0000"/>
+          <w:sz w:val="21"/>
+          <w:szCs w:val="21"/>
+          <w:shd w:val="clear" w:color="auto" w:fill="F9F9F9"/>
+        </w:rPr>
+      </w:pPr>
+      <w:r>
+        <w:rPr>
+          <w:rFonts w:ascii="Arial" w:hAnsi="Arial" w:cs="Arial"/>
+          <w:color w:val="FF0000"/>
+          <w:sz w:val="21"/>
+          <w:szCs w:val="21"/>
+          <w:shd w:val="clear" w:color="auto" w:fill="F9F9F9"/>
+        </w:rPr>
+        <w:t xml:space="preserve">Frist create component name </w:t>
+      </w:r>
+      <w:r>
+        <w:rPr>
+          <w:rFonts w:ascii="Arial" w:hAnsi="Arial" w:cs="Arial"/>
+          <w:color w:val="FF0000"/>
+          <w:sz w:val="21"/>
+          <w:szCs w:val="21"/>
+          <w:shd w:val="clear" w:color="auto" w:fill="F9F9F9"/>
+        </w:rPr>
+        <w:t>(</w:t>
+      </w:r>
+      <w:proofErr w:type="spellStart"/>
+      <w:r>
+        <w:rPr>
+          <w:rFonts w:ascii="Arial" w:hAnsi="Arial" w:cs="Arial"/>
+          <w:color w:val="FF0000"/>
+          <w:sz w:val="21"/>
+          <w:szCs w:val="21"/>
+          <w:shd w:val="clear" w:color="auto" w:fill="F9F9F9"/>
+        </w:rPr>
+        <w:t>adminproductcomponent</w:t>
+      </w:r>
+      <w:proofErr w:type="spellEnd"/>
+      <w:r>
+        <w:rPr>
+          <w:rFonts w:ascii="Arial" w:hAnsi="Arial" w:cs="Arial"/>
+          <w:color w:val="FF0000"/>
+          <w:sz w:val="21"/>
+          <w:szCs w:val="21"/>
+          <w:shd w:val="clear" w:color="auto" w:fill="F9F9F9"/>
+        </w:rPr>
+        <w:t>), second Set the route of the product-component. Writing the function in the class of the component.</w:t>
+      </w:r>
+    </w:p>
+    <w:p>
+      <w:pPr>
+        <w:pStyle w:val="Heading1"/>
+        <w:shd w:val="clear" w:color="auto" w:fill="F9F9F9"/>
+        <w:spacing w:before="0" w:beforeAutospacing="0" w:after="0" w:afterAutospacing="0"/>
+        <w:rPr>
+          <w:rFonts w:ascii="Arial" w:hAnsi="Arial" w:cs="Arial"/>
+          <w:color w:val="FF0000"/>
+          <w:sz w:val="21"/>
+          <w:szCs w:val="21"/>
+          <w:shd w:val="clear" w:color="auto" w:fill="F9F9F9"/>
+        </w:rPr>
+      </w:pPr>
+    </w:p>
+    <w:p>
+      <w:pPr>
+        <w:pStyle w:val="Heading1"/>
+        <w:shd w:val="clear" w:color="auto" w:fill="F9F9F9"/>
+        <w:spacing w:before="0" w:beforeAutospacing="0" w:after="0" w:afterAutospacing="0"/>
+        <w:rPr>
+          <w:rFonts w:ascii="Arial" w:hAnsi="Arial" w:cs="Arial"/>
+          <w:color w:val="FF0000"/>
+          <w:sz w:val="21"/>
+          <w:szCs w:val="21"/>
+          <w:shd w:val="clear" w:color="auto" w:fill="F9F9F9"/>
+        </w:rPr>
+      </w:pPr>
+      <w:r>
+        <w:rPr>
+          <w:rFonts w:ascii="Arial" w:hAnsi="Arial" w:cs="Arial"/>
+          <w:color w:val="FF0000"/>
+          <w:sz w:val="21"/>
+          <w:szCs w:val="21"/>
+          <w:shd w:val="clear" w:color="auto" w:fill="F9F9F9"/>
+        </w:rPr>
+        <w:t xml:space="preserve">After that go to view admin livewire component to design and create table. </w:t>
+      </w:r>
+    </w:p>
+    <w:p>
+      <w:pPr>
+        <w:pStyle w:val="Heading1"/>
+        <w:shd w:val="clear" w:color="auto" w:fill="F9F9F9"/>
+        <w:spacing w:before="0" w:beforeAutospacing="0" w:after="0" w:afterAutospacing="0"/>
+        <w:rPr>
+          <w:rFonts w:ascii="Arial" w:hAnsi="Arial" w:cs="Arial"/>
+          <w:color w:val="FF0000"/>
+          <w:sz w:val="21"/>
+          <w:szCs w:val="21"/>
+          <w:shd w:val="clear" w:color="auto" w:fill="F9F9F9"/>
+        </w:rPr>
+      </w:pPr>
+      <w:r>
+        <w:rPr>
+          <w:rFonts w:ascii="Arial" w:hAnsi="Arial" w:cs="Arial"/>
+          <w:color w:val="FF0000"/>
+          <w:sz w:val="21"/>
+          <w:szCs w:val="21"/>
+          <w:shd w:val="clear" w:color="auto" w:fill="F9F9F9"/>
+        </w:rPr>
+        <w:t>Creating a function in the product table, which in the Model folder.</w:t>
+      </w:r>
+    </w:p>
+    <w:p>
+      <w:pPr>
+        <w:pStyle w:val="Heading1"/>
+        <w:shd w:val="clear" w:color="auto" w:fill="F9F9F9"/>
+        <w:spacing w:before="0" w:beforeAutospacing="0" w:after="0" w:afterAutospacing="0"/>
+        <w:rPr>
+          <w:rFonts w:ascii="Arial" w:hAnsi="Arial" w:cs="Arial"/>
+          <w:color w:val="FF0000"/>
+          <w:sz w:val="21"/>
+          <w:szCs w:val="21"/>
+          <w:shd w:val="clear" w:color="auto" w:fill="F9F9F9"/>
+        </w:rPr>
+      </w:pPr>
+    </w:p>
+    <w:p>
+      <w:pPr>
+        <w:pStyle w:val="Heading1"/>
+        <w:shd w:val="clear" w:color="auto" w:fill="F9F9F9"/>
+        <w:spacing w:before="0" w:beforeAutospacing="0" w:after="0" w:afterAutospacing="0"/>
+        <w:rPr>
+          <w:rFonts w:ascii="Arial" w:hAnsi="Arial" w:cs="Arial"/>
+          <w:color w:val="FF0000"/>
+          <w:sz w:val="21"/>
+          <w:szCs w:val="21"/>
+          <w:shd w:val="clear" w:color="auto" w:fill="F9F9F9"/>
+        </w:rPr>
+      </w:pPr>
+      <w:r>
+        <w:rPr>
+          <w:rFonts w:ascii="Arial" w:hAnsi="Arial" w:cs="Arial"/>
+          <w:color w:val="FF0000"/>
+          <w:sz w:val="21"/>
+          <w:szCs w:val="21"/>
+          <w:shd w:val="clear" w:color="auto" w:fill="F9F9F9"/>
+        </w:rPr>
+        <w:t xml:space="preserve">Finally adding the link of all products in the </w:t>
+      </w:r>
+      <w:proofErr w:type="spellStart"/>
+      <w:r>
+        <w:rPr>
+          <w:rFonts w:ascii="Arial" w:hAnsi="Arial" w:cs="Arial"/>
+          <w:color w:val="FF0000"/>
+          <w:sz w:val="21"/>
+          <w:szCs w:val="21"/>
+          <w:shd w:val="clear" w:color="auto" w:fill="F9F9F9"/>
+        </w:rPr>
+        <w:t>base.file</w:t>
+      </w:r>
+      <w:proofErr w:type="spellEnd"/>
+      <w:r>
+        <w:rPr>
+          <w:rFonts w:ascii="Arial" w:hAnsi="Arial" w:cs="Arial"/>
+          <w:color w:val="FF0000"/>
+          <w:sz w:val="21"/>
+          <w:szCs w:val="21"/>
+          <w:shd w:val="clear" w:color="auto" w:fill="F9F9F9"/>
+        </w:rPr>
+        <w:t xml:space="preserve"> and taking the routing from web file.</w:t>
+      </w:r>
+    </w:p>
+    <w:p>
+      <w:pPr>
+        <w:pStyle w:val="Heading1"/>
+        <w:shd w:val="clear" w:color="auto" w:fill="F9F9F9"/>
+        <w:spacing w:before="0" w:beforeAutospacing="0" w:after="0" w:afterAutospacing="0"/>
+        <w:rPr>
+          <w:rFonts w:ascii="Arial" w:hAnsi="Arial" w:cs="Arial"/>
+          <w:color w:val="FF0000"/>
+          <w:sz w:val="21"/>
+          <w:szCs w:val="21"/>
+          <w:shd w:val="clear" w:color="auto" w:fill="F9F9F9"/>
+        </w:rPr>
+      </w:pPr>
+    </w:p>
+    <w:p>
+      <w:pPr>
+        <w:pStyle w:val="Heading1"/>
+        <w:shd w:val="clear" w:color="auto" w:fill="F9F9F9"/>
+        <w:spacing w:before="0" w:beforeAutospacing="0" w:after="0" w:afterAutospacing="0"/>
+        <w:rPr>
+          <w:rFonts w:ascii="Arial" w:hAnsi="Arial" w:cs="Arial"/>
+          <w:color w:val="FF0000"/>
+          <w:sz w:val="21"/>
+          <w:szCs w:val="21"/>
+          <w:shd w:val="clear" w:color="auto" w:fill="F9F9F9"/>
+        </w:rPr>
+      </w:pPr>
+      <w:r>
+        <w:rPr>
+          <w:rFonts w:ascii="Arial" w:hAnsi="Arial" w:cs="Arial"/>
+          <w:color w:val="FF0000"/>
+          <w:sz w:val="21"/>
+          <w:szCs w:val="21"/>
+          <w:shd w:val="clear" w:color="auto" w:fill="F9F9F9"/>
+        </w:rPr>
+        <w:t>One the problem I faced that to access property by using -&gt;</w:t>
       </w:r>
       <w:proofErr w:type="gramStart"/>
       <w:r>
         <w:rPr>
           <w:rFonts w:ascii="Arial" w:hAnsi="Arial" w:cs="Arial"/>
-          <w:color w:val="030303"/>
-          <w:sz w:val="21"/>
-          <w:szCs w:val="21"/>
-          <w:shd w:val="clear" w:color="auto" w:fill="F9F9F9"/>
-        </w:rPr>
-        <w:t>2.What</w:t>
+          <w:color w:val="FF0000"/>
+          <w:sz w:val="21"/>
+          <w:szCs w:val="21"/>
+          <w:shd w:val="clear" w:color="auto" w:fill="F9F9F9"/>
+        </w:rPr>
+        <w:t>?.</w:t>
       </w:r>
       <w:proofErr w:type="gramEnd"/>
-      <w:r>
-        <w:rPr>
-          <w:rFonts w:ascii="Arial" w:hAnsi="Arial" w:cs="Arial"/>
-          <w:color w:val="030303"/>
-          <w:sz w:val="21"/>
-          <w:szCs w:val="21"/>
-          <w:shd w:val="clear" w:color="auto" w:fill="F9F9F9"/>
-        </w:rPr>
-        <w:t xml:space="preserve"> are the steps for deleting category in </w:t>
+    </w:p>
+    <w:p>
+      <w:pPr>
+        <w:pStyle w:val="Heading1"/>
+        <w:shd w:val="clear" w:color="auto" w:fill="F9F9F9"/>
+        <w:spacing w:before="0" w:beforeAutospacing="0" w:after="0" w:afterAutospacing="0"/>
+        <w:rPr>
+          <w:rFonts w:ascii="Arial" w:hAnsi="Arial" w:cs="Arial"/>
+          <w:color w:val="030303"/>
+          <w:sz w:val="21"/>
+          <w:szCs w:val="21"/>
+          <w:shd w:val="clear" w:color="auto" w:fill="F9F9F9"/>
+        </w:rPr>
+      </w:pPr>
+    </w:p>
+    <w:p>
+      <w:pPr>
+        <w:pStyle w:val="Heading1"/>
+        <w:shd w:val="clear" w:color="auto" w:fill="F9F9F9"/>
+        <w:spacing w:before="0" w:beforeAutospacing="0" w:after="0" w:afterAutospacing="0"/>
+        <w:rPr>
+          <w:rFonts w:ascii="Arial" w:hAnsi="Arial" w:cs="Arial"/>
+          <w:color w:val="030303"/>
+          <w:sz w:val="21"/>
+          <w:szCs w:val="21"/>
+          <w:shd w:val="clear" w:color="auto" w:fill="F9F9F9"/>
+        </w:rPr>
+      </w:pPr>
+    </w:p>
+    <w:p>
+      <w:pPr>
+        <w:pStyle w:val="Heading1"/>
+        <w:shd w:val="clear" w:color="auto" w:fill="F9F9F9"/>
+        <w:spacing w:before="0" w:beforeAutospacing="0" w:after="0" w:afterAutospacing="0"/>
+        <w:rPr>
+          <w:rFonts w:ascii="Arial" w:hAnsi="Arial" w:cs="Arial"/>
+          <w:color w:val="030303"/>
+          <w:sz w:val="21"/>
+          <w:szCs w:val="21"/>
+          <w:shd w:val="clear" w:color="auto" w:fill="F9F9F9"/>
+        </w:rPr>
+      </w:pPr>
+      <w:proofErr w:type="gramStart"/>
+      <w:r>
+        <w:rPr>
+          <w:rFonts w:ascii="Arial" w:hAnsi="Arial" w:cs="Arial"/>
+          <w:color w:val="030303"/>
+          <w:sz w:val="21"/>
+          <w:szCs w:val="21"/>
+          <w:shd w:val="clear" w:color="auto" w:fill="F9F9F9"/>
+        </w:rPr>
+        <w:t>3.What</w:t>
+      </w:r>
+      <w:proofErr w:type="gramEnd"/>
+      <w:r>
+        <w:rPr>
+          <w:rFonts w:ascii="Arial" w:hAnsi="Arial" w:cs="Arial"/>
+          <w:color w:val="030303"/>
+          <w:sz w:val="21"/>
+          <w:szCs w:val="21"/>
+          <w:shd w:val="clear" w:color="auto" w:fill="F9F9F9"/>
+        </w:rPr>
+        <w:t xml:space="preserve"> are the steps for creating product page in </w:t>
       </w:r>
       <w:proofErr w:type="spellStart"/>
       <w:r>
@@ -2161,17 +3140,30 @@
         <w:rPr>
           <w:rFonts w:ascii="Arial" w:hAnsi="Arial" w:cs="Arial"/>
           <w:color w:val="FF0000"/>
-        </w:rPr>
-      </w:pPr>
-      <w:r>
-        <w:rPr>
-          <w:rFonts w:ascii="Arial" w:hAnsi="Arial" w:cs="Arial"/>
-          <w:color w:val="FF0000"/>
-          <w:sz w:val="21"/>
-          <w:szCs w:val="21"/>
-          <w:shd w:val="clear" w:color="auto" w:fill="F9F9F9"/>
-        </w:rPr>
-        <w:t xml:space="preserve">Amend in the livewire file and another file in the view live wire </w:t>
+          <w:sz w:val="21"/>
+          <w:szCs w:val="21"/>
+          <w:shd w:val="clear" w:color="auto" w:fill="F9F9F9"/>
+        </w:rPr>
+      </w:pPr>
+      <w:r>
+        <w:rPr>
+          <w:rFonts w:ascii="Arial" w:hAnsi="Arial" w:cs="Arial"/>
+          <w:color w:val="FF0000"/>
+          <w:sz w:val="21"/>
+          <w:szCs w:val="21"/>
+          <w:shd w:val="clear" w:color="auto" w:fill="F9F9F9"/>
+        </w:rPr>
+        <w:t xml:space="preserve">Frist create component name </w:t>
+      </w:r>
+      <w:r>
+        <w:rPr>
+          <w:rFonts w:ascii="Arial" w:hAnsi="Arial" w:cs="Arial"/>
+          <w:color w:val="FF0000"/>
+          <w:sz w:val="21"/>
+          <w:szCs w:val="21"/>
+          <w:shd w:val="clear" w:color="auto" w:fill="F9F9F9"/>
+        </w:rPr>
+        <w:t>(</w:t>
       </w:r>
       <w:proofErr w:type="spellStart"/>
       <w:r>
@@ -2182,7 +3174,7 @@
           <w:szCs w:val="21"/>
           <w:shd w:val="clear" w:color="auto" w:fill="F9F9F9"/>
         </w:rPr>
-        <w:t>catergory</w:t>
+        <w:t>adminproductcomponent</w:t>
       </w:r>
       <w:proofErr w:type="spellEnd"/>
       <w:r>
@@ -2193,7 +3185,167 @@
           <w:szCs w:val="21"/>
           <w:shd w:val="clear" w:color="auto" w:fill="F9F9F9"/>
         </w:rPr>
-        <w:t xml:space="preserve"> </w:t>
+        <w:t>), second Set the route of the product-component. Writing the function in the class of the component.</w:t>
+      </w:r>
+    </w:p>
+    <w:p>
+      <w:pPr>
+        <w:pStyle w:val="Heading1"/>
+        <w:shd w:val="clear" w:color="auto" w:fill="F9F9F9"/>
+        <w:spacing w:before="0" w:beforeAutospacing="0" w:after="0" w:afterAutospacing="0"/>
+        <w:rPr>
+          <w:rFonts w:ascii="Arial" w:hAnsi="Arial" w:cs="Arial"/>
+          <w:color w:val="FF0000"/>
+          <w:sz w:val="21"/>
+          <w:szCs w:val="21"/>
+          <w:shd w:val="clear" w:color="auto" w:fill="F9F9F9"/>
+        </w:rPr>
+      </w:pPr>
+    </w:p>
+    <w:p>
+      <w:pPr>
+        <w:pStyle w:val="Heading1"/>
+        <w:shd w:val="clear" w:color="auto" w:fill="F9F9F9"/>
+        <w:spacing w:before="0" w:beforeAutospacing="0" w:after="0" w:afterAutospacing="0"/>
+        <w:rPr>
+          <w:rFonts w:ascii="Arial" w:hAnsi="Arial" w:cs="Arial"/>
+          <w:color w:val="FF0000"/>
+          <w:sz w:val="21"/>
+          <w:szCs w:val="21"/>
+          <w:shd w:val="clear" w:color="auto" w:fill="F9F9F9"/>
+        </w:rPr>
+      </w:pPr>
+      <w:r>
+        <w:rPr>
+          <w:rFonts w:ascii="Arial" w:hAnsi="Arial" w:cs="Arial"/>
+          <w:color w:val="FF0000"/>
+          <w:sz w:val="21"/>
+          <w:szCs w:val="21"/>
+          <w:shd w:val="clear" w:color="auto" w:fill="F9F9F9"/>
+        </w:rPr>
+        <w:t xml:space="preserve">After that go to view admin livewire component to design and create table. </w:t>
+      </w:r>
+    </w:p>
+    <w:p>
+      <w:pPr>
+        <w:pStyle w:val="Heading1"/>
+        <w:shd w:val="clear" w:color="auto" w:fill="F9F9F9"/>
+        <w:spacing w:before="0" w:beforeAutospacing="0" w:after="0" w:afterAutospacing="0"/>
+        <w:rPr>
+          <w:rFonts w:ascii="Arial" w:hAnsi="Arial" w:cs="Arial"/>
+          <w:color w:val="FF0000"/>
+          <w:sz w:val="21"/>
+          <w:szCs w:val="21"/>
+          <w:shd w:val="clear" w:color="auto" w:fill="F9F9F9"/>
+        </w:rPr>
+      </w:pPr>
+      <w:r>
+        <w:rPr>
+          <w:rFonts w:ascii="Arial" w:hAnsi="Arial" w:cs="Arial"/>
+          <w:color w:val="FF0000"/>
+          <w:sz w:val="21"/>
+          <w:szCs w:val="21"/>
+          <w:shd w:val="clear" w:color="auto" w:fill="F9F9F9"/>
+        </w:rPr>
+        <w:t>Creating a function in the product table, which in the Model folder.</w:t>
+      </w:r>
+    </w:p>
+    <w:p>
+      <w:pPr>
+        <w:pStyle w:val="Heading1"/>
+        <w:shd w:val="clear" w:color="auto" w:fill="F9F9F9"/>
+        <w:spacing w:before="0" w:beforeAutospacing="0" w:after="0" w:afterAutospacing="0"/>
+        <w:rPr>
+          <w:rFonts w:ascii="Arial" w:hAnsi="Arial" w:cs="Arial"/>
+          <w:color w:val="FF0000"/>
+          <w:sz w:val="21"/>
+          <w:szCs w:val="21"/>
+          <w:shd w:val="clear" w:color="auto" w:fill="F9F9F9"/>
+        </w:rPr>
+      </w:pPr>
+    </w:p>
+    <w:p>
+      <w:pPr>
+        <w:pStyle w:val="Heading1"/>
+        <w:shd w:val="clear" w:color="auto" w:fill="F9F9F9"/>
+        <w:spacing w:before="0" w:beforeAutospacing="0" w:after="0" w:afterAutospacing="0"/>
+        <w:rPr>
+          <w:rFonts w:ascii="Arial" w:hAnsi="Arial" w:cs="Arial"/>
+          <w:color w:val="FF0000"/>
+          <w:sz w:val="21"/>
+          <w:szCs w:val="21"/>
+          <w:shd w:val="clear" w:color="auto" w:fill="F9F9F9"/>
+        </w:rPr>
+      </w:pPr>
+      <w:r>
+        <w:rPr>
+          <w:rFonts w:ascii="Arial" w:hAnsi="Arial" w:cs="Arial"/>
+          <w:color w:val="FF0000"/>
+          <w:sz w:val="21"/>
+          <w:szCs w:val="21"/>
+          <w:shd w:val="clear" w:color="auto" w:fill="F9F9F9"/>
+        </w:rPr>
+        <w:t xml:space="preserve">Finally adding the link of all products in the </w:t>
+      </w:r>
+      <w:proofErr w:type="spellStart"/>
+      <w:r>
+        <w:rPr>
+          <w:rFonts w:ascii="Arial" w:hAnsi="Arial" w:cs="Arial"/>
+          <w:color w:val="FF0000"/>
+          <w:sz w:val="21"/>
+          <w:szCs w:val="21"/>
+          <w:shd w:val="clear" w:color="auto" w:fill="F9F9F9"/>
+        </w:rPr>
+        <w:t>base.file</w:t>
+      </w:r>
+      <w:proofErr w:type="spellEnd"/>
+      <w:r>
+        <w:rPr>
+          <w:rFonts w:ascii="Arial" w:hAnsi="Arial" w:cs="Arial"/>
+          <w:color w:val="FF0000"/>
+          <w:sz w:val="21"/>
+          <w:szCs w:val="21"/>
+          <w:shd w:val="clear" w:color="auto" w:fill="F9F9F9"/>
+        </w:rPr>
+        <w:t xml:space="preserve"> and taking the routing from web file.</w:t>
+      </w:r>
+    </w:p>
+    <w:p>
+      <w:pPr>
+        <w:pStyle w:val="Heading1"/>
+        <w:shd w:val="clear" w:color="auto" w:fill="F9F9F9"/>
+        <w:spacing w:before="0" w:beforeAutospacing="0" w:after="0" w:afterAutospacing="0"/>
+        <w:rPr>
+          <w:rFonts w:ascii="Arial" w:hAnsi="Arial" w:cs="Arial"/>
+          <w:color w:val="FF0000"/>
+          <w:sz w:val="21"/>
+          <w:szCs w:val="21"/>
+          <w:shd w:val="clear" w:color="auto" w:fill="F9F9F9"/>
+        </w:rPr>
+      </w:pPr>
+    </w:p>
+    <w:p>
+      <w:pPr>
+        <w:pStyle w:val="Heading1"/>
+        <w:shd w:val="clear" w:color="auto" w:fill="F9F9F9"/>
+        <w:spacing w:before="0" w:beforeAutospacing="0" w:after="0" w:afterAutospacing="0"/>
+        <w:rPr>
+          <w:rFonts w:ascii="Arial" w:hAnsi="Arial" w:cs="Arial"/>
+          <w:color w:val="FF0000"/>
+          <w:sz w:val="21"/>
+          <w:szCs w:val="21"/>
+          <w:shd w:val="clear" w:color="auto" w:fill="F9F9F9"/>
+        </w:rPr>
+      </w:pPr>
+      <w:r>
+        <w:rPr>
+          <w:rFonts w:ascii="Arial" w:hAnsi="Arial" w:cs="Arial"/>
+          <w:color w:val="FF0000"/>
+          <w:sz w:val="21"/>
+          <w:szCs w:val="21"/>
+          <w:shd w:val="clear" w:color="auto" w:fill="F9F9F9"/>
+        </w:rPr>
+        <w:t>One the problem I faced that to access property by using -&gt;</w:t>
       </w:r>
       <w:proofErr w:type="gramStart"/>
       <w:r>
@@ -2204,9 +3356,35 @@
           <w:szCs w:val="21"/>
           <w:shd w:val="clear" w:color="auto" w:fill="F9F9F9"/>
         </w:rPr>
-        <w:t>file .</w:t>
+        <w:t>?.</w:t>
       </w:r>
       <w:proofErr w:type="gramEnd"/>
+    </w:p>
+    <w:p>
+      <w:pPr>
+        <w:pStyle w:val="Heading1"/>
+        <w:shd w:val="clear" w:color="auto" w:fill="F9F9F9"/>
+        <w:spacing w:before="0" w:beforeAutospacing="0" w:after="0" w:afterAutospacing="0"/>
+        <w:rPr>
+          <w:rFonts w:ascii="Arial" w:hAnsi="Arial" w:cs="Arial"/>
+          <w:color w:val="030303"/>
+          <w:sz w:val="21"/>
+          <w:szCs w:val="21"/>
+          <w:shd w:val="clear" w:color="auto" w:fill="F9F9F9"/>
+        </w:rPr>
+      </w:pPr>
+    </w:p>
+    <w:p>
+      <w:pPr>
+        <w:pStyle w:val="Heading1"/>
+        <w:shd w:val="clear" w:color="auto" w:fill="F9F9F9"/>
+        <w:spacing w:before="0" w:beforeAutospacing="0" w:after="0" w:afterAutospacing="0"/>
+        <w:rPr>
+          <w:rFonts w:ascii="Arial" w:hAnsi="Arial" w:cs="Arial"/>
+          <w:sz w:val="28"/>
+          <w:szCs w:val="28"/>
+        </w:rPr>
+      </w:pPr>
     </w:p>
     <w:p>
       <w:pPr>

</xml_diff>